<commit_message>
Use keras and tensorflow and begin work on NNs
</commit_message>
<xml_diff>
--- a/EAI6980_Craig_Perkins_Project_report.docx
+++ b/EAI6980_Craig_Perkins_Project_report.docx
@@ -4903,11 +4903,150 @@
     <w:p>
       <w:pPr>
         <w:ind w:firstLine="0"/>
+      </w:pPr>
+    </w:p>
+    <w:p>
+      <w:pPr>
+        <w:ind w:firstLine="0"/>
+        <w:jc w:val="center"/>
         <w:rPr>
           <w:b/>
           <w:bCs/>
         </w:rPr>
       </w:pPr>
+      <w:r>
+        <w:rPr>
+          <w:b/>
+          <w:bCs/>
+        </w:rPr>
+        <w:t>Neural Networks</w:t>
+      </w:r>
+    </w:p>
+    <w:p>
+      <w:pPr>
+        <w:ind w:firstLine="0"/>
+      </w:pPr>
+      <w:r>
+        <w:rPr>
+          <w:b/>
+          <w:bCs/>
+        </w:rPr>
+        <w:lastRenderedPageBreak/>
+        <w:tab/>
+      </w:r>
+      <w:proofErr w:type="spellStart"/>
+      <w:r>
+        <w:t>AutoGluon</w:t>
+      </w:r>
+      <w:proofErr w:type="spellEnd"/>
+      <w:r>
+        <w:t xml:space="preserve"> established a new high for accuracy to beat for the neural network models. For neural networks, I built a multi-layer perceptron, an LSTM model and a GRU model using </w:t>
+      </w:r>
+      <w:proofErr w:type="spellStart"/>
+      <w:r>
+        <w:t>Keras</w:t>
+      </w:r>
+      <w:proofErr w:type="spellEnd"/>
+      <w:r>
+        <w:t xml:space="preserve"> to try to beat the best model from </w:t>
+      </w:r>
+      <w:proofErr w:type="spellStart"/>
+      <w:r>
+        <w:t>AutoGluon</w:t>
+      </w:r>
+      <w:proofErr w:type="spellEnd"/>
+      <w:r>
+        <w:t xml:space="preserve"> which had an accuracy of 90.6%. </w:t>
+      </w:r>
+      <w:proofErr w:type="spellStart"/>
+      <w:r>
+        <w:t>AutoGluon</w:t>
+      </w:r>
+      <w:proofErr w:type="spellEnd"/>
+      <w:r>
+        <w:t xml:space="preserve"> tried 2 Neural Networks in the model selection process: </w:t>
+      </w:r>
+      <w:proofErr w:type="spellStart"/>
+      <w:r>
+        <w:t>NeuralNetTorch</w:t>
+      </w:r>
+      <w:proofErr w:type="spellEnd"/>
+      <w:r>
+        <w:t xml:space="preserve"> and </w:t>
+      </w:r>
+      <w:proofErr w:type="spellStart"/>
+      <w:r>
+        <w:t>NeuralNetFastAI</w:t>
+      </w:r>
+      <w:proofErr w:type="spellEnd"/>
+      <w:r>
+        <w:t xml:space="preserve">. On introspection of the predictors created by </w:t>
+      </w:r>
+      <w:proofErr w:type="spellStart"/>
+      <w:r>
+        <w:t>AutoGluon</w:t>
+      </w:r>
+      <w:proofErr w:type="spellEnd"/>
+      <w:r>
+        <w:t xml:space="preserve">, it was found that the neural network architectures were generally simple with a low number of epochs and a few layers. </w:t>
+      </w:r>
+    </w:p>
+    <w:p>
+      <w:pPr>
+        <w:ind w:firstLine="0"/>
+      </w:pPr>
+    </w:p>
+    <w:p>
+      <w:pPr>
+        <w:ind w:firstLine="0"/>
+        <w:jc w:val="center"/>
+      </w:pPr>
+      <w:r>
+        <w:rPr>
+          <w:noProof/>
+        </w:rPr>
+        <w:drawing>
+          <wp:inline distT="0" distB="0" distL="0" distR="0" wp14:anchorId="275B60D1" wp14:editId="0084A5F0">
+            <wp:extent cx="5092700" cy="1092200"/>
+            <wp:effectExtent l="0" t="0" r="0" b="0"/>
+            <wp:docPr id="11" name="Picture 11" descr="A picture containing timeline&#10;&#10;Description automatically generated"/>
+            <wp:cNvGraphicFramePr>
+              <a:graphicFrameLocks xmlns:a="http://schemas.openxmlformats.org/drawingml/2006/main" noChangeAspect="1"/>
+            </wp:cNvGraphicFramePr>
+            <a:graphic xmlns:a="http://schemas.openxmlformats.org/drawingml/2006/main">
+              <a:graphicData uri="http://schemas.openxmlformats.org/drawingml/2006/picture">
+                <pic:pic xmlns:pic="http://schemas.openxmlformats.org/drawingml/2006/picture">
+                  <pic:nvPicPr>
+                    <pic:cNvPr id="11" name="Picture 11" descr="A picture containing timeline&#10;&#10;Description automatically generated"/>
+                    <pic:cNvPicPr/>
+                  </pic:nvPicPr>
+                  <pic:blipFill>
+                    <a:blip r:embed="rId20">
+                      <a:extLst>
+                        <a:ext uri="{28A0092B-C50C-407E-A947-70E740481C1C}">
+                          <a14:useLocalDpi xmlns:a14="http://schemas.microsoft.com/office/drawing/2010/main" val="0"/>
+                        </a:ext>
+                      </a:extLst>
+                    </a:blip>
+                    <a:stretch>
+                      <a:fillRect/>
+                    </a:stretch>
+                  </pic:blipFill>
+                  <pic:spPr>
+                    <a:xfrm>
+                      <a:off x="0" y="0"/>
+                      <a:ext cx="5092700" cy="1092200"/>
+                    </a:xfrm>
+                    <a:prstGeom prst="rect">
+                      <a:avLst/>
+                    </a:prstGeom>
+                  </pic:spPr>
+                </pic:pic>
+              </a:graphicData>
+            </a:graphic>
+          </wp:inline>
+        </w:drawing>
+      </w:r>
     </w:p>
     <w:p>
       <w:pPr>
@@ -4926,12 +5065,21 @@
           <w:bCs/>
         </w:rPr>
       </w:pPr>
-      <w:r>
+    </w:p>
+    <w:p>
+      <w:pPr>
+        <w:ind w:firstLine="0"/>
+        <w:jc w:val="center"/>
         <w:rPr>
           <w:b/>
           <w:bCs/>
         </w:rPr>
-        <w:lastRenderedPageBreak/>
+      </w:pPr>
+      <w:r>
+        <w:rPr>
+          <w:b/>
+          <w:bCs/>
+        </w:rPr>
         <w:t>References</w:t>
       </w:r>
     </w:p>
@@ -4951,7 +5099,7 @@
       <w:r>
         <w:t xml:space="preserve">The Heartbleed Bug - </w:t>
       </w:r>
-      <w:hyperlink r:id="rId20" w:history="1">
+      <w:hyperlink r:id="rId21" w:history="1">
         <w:r>
           <w:rPr>
             <w:rStyle w:val="Hyperlink"/>
@@ -4974,7 +5122,7 @@
       <w:r>
         <w:t xml:space="preserve"> - </w:t>
       </w:r>
-      <w:hyperlink r:id="rId21" w:history="1">
+      <w:hyperlink r:id="rId22" w:history="1">
         <w:r>
           <w:rPr>
             <w:rStyle w:val="Hyperlink"/>
@@ -5009,7 +5157,7 @@
         </w:rPr>
         <w:t xml:space="preserve">Dataset - </w:t>
       </w:r>
-      <w:hyperlink r:id="rId22" w:history="1">
+      <w:hyperlink r:id="rId23" w:history="1">
         <w:r>
           <w:rPr>
             <w:rStyle w:val="Hyperlink"/>
@@ -5026,8 +5174,8 @@
       </w:r>
     </w:p>
     <w:sectPr>
-      <w:headerReference w:type="default" r:id="rId23"/>
-      <w:headerReference w:type="first" r:id="rId24"/>
+      <w:headerReference w:type="default" r:id="rId24"/>
+      <w:headerReference w:type="first" r:id="rId25"/>
       <w:footnotePr>
         <w:pos w:val="beneathText"/>
       </w:footnotePr>
@@ -10236,7 +10384,6 @@
     <w:rsid w:val="000B0398"/>
     <w:rsid w:val="000F1801"/>
     <w:rsid w:val="00177568"/>
-    <w:rsid w:val="00305F18"/>
     <w:rsid w:val="00376794"/>
     <w:rsid w:val="003C1683"/>
     <w:rsid w:val="005910A3"/>
@@ -10253,6 +10400,7 @@
     <w:rsid w:val="00E348FC"/>
     <w:rsid w:val="00E82047"/>
     <w:rsid w:val="00F9100C"/>
+    <w:rsid w:val="00FB26FF"/>
     <w:rsid w:val="00FB43AB"/>
     <w:rsid w:val="00FB75A1"/>
   </w:rsids>

</xml_diff>

<commit_message>
Use multithreading to accurately count time to train and time to predict
</commit_message>
<xml_diff>
--- a/EAI6980_Craig_Perkins_Project_report.docx
+++ b/EAI6980_Craig_Perkins_Project_report.docx
@@ -5051,6 +5051,118 @@
     <w:p>
       <w:pPr>
         <w:ind w:firstLine="0"/>
+        <w:jc w:val="center"/>
+      </w:pPr>
+    </w:p>
+    <w:p>
+      <w:pPr>
+        <w:ind w:firstLine="0"/>
+      </w:pPr>
+      <w:r>
+        <w:tab/>
+        <w:t xml:space="preserve">The table below is evaluating the model on the test dataset that is separate from the original train dataset. The dataset above is evaluated on the test dataset acquired from performing a train-test split on the original dataset with 75% of the data for training and 25% for test. For the model evaluation below a random sample of 50,000 of the full test </w:t>
+      </w:r>
+      <w:proofErr w:type="gramStart"/>
+      <w:r>
+        <w:t>dataset</w:t>
+      </w:r>
+      <w:proofErr w:type="gramEnd"/>
+      <w:r>
+        <w:t xml:space="preserve"> was taken when evaluating the model prediction. In addition to the models above, I also tried adding 2 new multi-layer </w:t>
+      </w:r>
+      <w:proofErr w:type="spellStart"/>
+      <w:r>
+        <w:t>perceptrons</w:t>
+      </w:r>
+      <w:proofErr w:type="spellEnd"/>
+      <w:r>
+        <w:t xml:space="preserve"> with more layers than the original MLP which had 2 layers. You can see from this table that the highest accuracy is the MLP with 3 layers, 20 nodes in each layer and </w:t>
+      </w:r>
+      <w:proofErr w:type="spellStart"/>
+      <w:r>
+        <w:t>relu</w:t>
+      </w:r>
+      <w:proofErr w:type="spellEnd"/>
+      <w:r>
+        <w:t xml:space="preserve"> for activation. The highest accuracy here is 91.1%.</w:t>
+      </w:r>
+    </w:p>
+    <w:p>
+      <w:pPr>
+        <w:ind w:firstLine="0"/>
+        <w:jc w:val="center"/>
+      </w:pPr>
+    </w:p>
+    <w:p>
+      <w:pPr>
+        <w:ind w:firstLine="0"/>
+        <w:jc w:val="center"/>
+      </w:pPr>
+      <w:r>
+        <w:rPr>
+          <w:noProof/>
+        </w:rPr>
+        <w:drawing>
+          <wp:inline distT="0" distB="0" distL="0" distR="0" wp14:anchorId="5FE18E5A" wp14:editId="20366979">
+            <wp:extent cx="5410200" cy="1536700"/>
+            <wp:effectExtent l="0" t="0" r="0" b="0"/>
+            <wp:docPr id="12" name="Picture 12" descr="A screenshot of a computer&#10;&#10;Description automatically generated with medium confidence"/>
+            <wp:cNvGraphicFramePr>
+              <a:graphicFrameLocks xmlns:a="http://schemas.openxmlformats.org/drawingml/2006/main" noChangeAspect="1"/>
+            </wp:cNvGraphicFramePr>
+            <a:graphic xmlns:a="http://schemas.openxmlformats.org/drawingml/2006/main">
+              <a:graphicData uri="http://schemas.openxmlformats.org/drawingml/2006/picture">
+                <pic:pic xmlns:pic="http://schemas.openxmlformats.org/drawingml/2006/picture">
+                  <pic:nvPicPr>
+                    <pic:cNvPr id="12" name="Picture 12" descr="A screenshot of a computer&#10;&#10;Description automatically generated with medium confidence"/>
+                    <pic:cNvPicPr/>
+                  </pic:nvPicPr>
+                  <pic:blipFill>
+                    <a:blip r:embed="rId21">
+                      <a:extLst>
+                        <a:ext uri="{28A0092B-C50C-407E-A947-70E740481C1C}">
+                          <a14:useLocalDpi xmlns:a14="http://schemas.microsoft.com/office/drawing/2010/main" val="0"/>
+                        </a:ext>
+                      </a:extLst>
+                    </a:blip>
+                    <a:stretch>
+                      <a:fillRect/>
+                    </a:stretch>
+                  </pic:blipFill>
+                  <pic:spPr>
+                    <a:xfrm>
+                      <a:off x="0" y="0"/>
+                      <a:ext cx="5410200" cy="1536700"/>
+                    </a:xfrm>
+                    <a:prstGeom prst="rect">
+                      <a:avLst/>
+                    </a:prstGeom>
+                  </pic:spPr>
+                </pic:pic>
+              </a:graphicData>
+            </a:graphic>
+          </wp:inline>
+        </w:drawing>
+      </w:r>
+    </w:p>
+    <w:p>
+      <w:pPr>
+        <w:ind w:firstLine="0"/>
+        <w:jc w:val="center"/>
+      </w:pPr>
+    </w:p>
+    <w:p>
+      <w:pPr>
+        <w:ind w:firstLine="0"/>
+      </w:pPr>
+      <w:r>
+        <w:tab/>
+        <w:t>These tables also include the time to train and time to predict when evaluating each model. To evaluate time to train and time to predict, I used python multithreading to evaluate multiple test datasets in parallel to establish an accurate time to predict.</w:t>
+      </w:r>
+    </w:p>
+    <w:p>
+      <w:pPr>
+        <w:ind w:firstLine="0"/>
         <w:rPr>
           <w:b/>
           <w:bCs/>
@@ -5099,7 +5211,7 @@
       <w:r>
         <w:t xml:space="preserve">The Heartbleed Bug - </w:t>
       </w:r>
-      <w:hyperlink r:id="rId21" w:history="1">
+      <w:hyperlink r:id="rId22" w:history="1">
         <w:r>
           <w:rPr>
             <w:rStyle w:val="Hyperlink"/>
@@ -5122,7 +5234,7 @@
       <w:r>
         <w:t xml:space="preserve"> - </w:t>
       </w:r>
-      <w:hyperlink r:id="rId22" w:history="1">
+      <w:hyperlink r:id="rId23" w:history="1">
         <w:r>
           <w:rPr>
             <w:rStyle w:val="Hyperlink"/>
@@ -5157,7 +5269,7 @@
         </w:rPr>
         <w:t xml:space="preserve">Dataset - </w:t>
       </w:r>
-      <w:hyperlink r:id="rId23" w:history="1">
+      <w:hyperlink r:id="rId24" w:history="1">
         <w:r>
           <w:rPr>
             <w:rStyle w:val="Hyperlink"/>
@@ -5174,8 +5286,8 @@
       </w:r>
     </w:p>
     <w:sectPr>
-      <w:headerReference w:type="default" r:id="rId24"/>
-      <w:headerReference w:type="first" r:id="rId25"/>
+      <w:headerReference w:type="default" r:id="rId25"/>
+      <w:headerReference w:type="first" r:id="rId26"/>
       <w:footnotePr>
         <w:pos w:val="beneathText"/>
       </w:footnotePr>
@@ -10389,6 +10501,7 @@
     <w:rsid w:val="005910A3"/>
     <w:rsid w:val="00595765"/>
     <w:rsid w:val="006F3CAA"/>
+    <w:rsid w:val="00790258"/>
     <w:rsid w:val="009166CB"/>
     <w:rsid w:val="00A5358A"/>
     <w:rsid w:val="00AB4D57"/>
@@ -10400,7 +10513,6 @@
     <w:rsid w:val="00E348FC"/>
     <w:rsid w:val="00E82047"/>
     <w:rsid w:val="00F9100C"/>
-    <w:rsid w:val="00FB26FF"/>
     <w:rsid w:val="00FB43AB"/>
     <w:rsid w:val="00FB75A1"/>
   </w:rsids>

</xml_diff>

<commit_message>
Use pydot to visualize model and plot epochs
</commit_message>
<xml_diff>
--- a/EAI6980_Craig_Perkins_Project_report.docx
+++ b/EAI6980_Craig_Perkins_Project_report.docx
@@ -4988,7 +4988,13 @@
       </w:r>
       <w:proofErr w:type="spellEnd"/>
       <w:r>
-        <w:t xml:space="preserve">, it was found that the neural network architectures were generally simple with a low number of epochs and a few layers. </w:t>
+        <w:t>, it was found that the neural network architectures were generally simple with a low number of epochs</w:t>
+      </w:r>
+      <w:r>
+        <w:t xml:space="preserve"> used to train</w:t>
+      </w:r>
+      <w:r>
+        <w:t xml:space="preserve"> and a few layers. </w:t>
       </w:r>
     </w:p>
     <w:p>
@@ -5103,10 +5109,10 @@
           <w:noProof/>
         </w:rPr>
         <w:drawing>
-          <wp:inline distT="0" distB="0" distL="0" distR="0" wp14:anchorId="5FE18E5A" wp14:editId="20366979">
-            <wp:extent cx="5410200" cy="1536700"/>
+          <wp:inline distT="0" distB="0" distL="0" distR="0" wp14:anchorId="30B827B0" wp14:editId="71173047">
+            <wp:extent cx="5410200" cy="1562100"/>
             <wp:effectExtent l="0" t="0" r="0" b="0"/>
-            <wp:docPr id="12" name="Picture 12" descr="A screenshot of a computer&#10;&#10;Description automatically generated with medium confidence"/>
+            <wp:docPr id="14" name="Picture 14" descr="Calendar&#10;&#10;Description automatically generated with medium confidence"/>
             <wp:cNvGraphicFramePr>
               <a:graphicFrameLocks xmlns:a="http://schemas.openxmlformats.org/drawingml/2006/main" noChangeAspect="1"/>
             </wp:cNvGraphicFramePr>
@@ -5114,7 +5120,7 @@
               <a:graphicData uri="http://schemas.openxmlformats.org/drawingml/2006/picture">
                 <pic:pic xmlns:pic="http://schemas.openxmlformats.org/drawingml/2006/picture">
                   <pic:nvPicPr>
-                    <pic:cNvPr id="12" name="Picture 12" descr="A screenshot of a computer&#10;&#10;Description automatically generated with medium confidence"/>
+                    <pic:cNvPr id="14" name="Picture 14" descr="Calendar&#10;&#10;Description automatically generated with medium confidence"/>
                     <pic:cNvPicPr/>
                   </pic:nvPicPr>
                   <pic:blipFill>
@@ -5132,7 +5138,7 @@
                   <pic:spPr>
                     <a:xfrm>
                       <a:off x="0" y="0"/>
-                      <a:ext cx="5410200" cy="1536700"/>
+                      <a:ext cx="5410200" cy="1562100"/>
                     </a:xfrm>
                     <a:prstGeom prst="rect">
                       <a:avLst/>
@@ -5163,6 +5169,183 @@
     <w:p>
       <w:pPr>
         <w:ind w:firstLine="0"/>
+      </w:pPr>
+    </w:p>
+    <w:p>
+      <w:pPr>
+        <w:ind w:firstLine="0"/>
+      </w:pPr>
+      <w:r>
+        <w:t>The depiction below shows a visualization of the accuracy and loss over the epochs trained for the 4 layers MLP. After the first 50 epochs there were diminishing returns for each subsequent epoch. The time to train the model was reasonable on a single computer, but when training time is a constraint then training can be stopped when accuracy between subsequent epochs is lower than a certain threshold or if it goes lower.</w:t>
+      </w:r>
+    </w:p>
+    <w:p>
+      <w:pPr>
+        <w:ind w:firstLine="0"/>
+        <w:jc w:val="center"/>
+      </w:pPr>
+      <w:r>
+        <w:rPr>
+          <w:noProof/>
+        </w:rPr>
+        <w:lastRenderedPageBreak/>
+        <w:drawing>
+          <wp:inline distT="0" distB="0" distL="0" distR="0" wp14:anchorId="778F5B53" wp14:editId="07230DEE">
+            <wp:extent cx="3985200" cy="1976421"/>
+            <wp:effectExtent l="0" t="0" r="3175" b="5080"/>
+            <wp:docPr id="13" name="Picture 13" descr="Graphical user interface, chart&#10;&#10;Description automatically generated"/>
+            <wp:cNvGraphicFramePr>
+              <a:graphicFrameLocks xmlns:a="http://schemas.openxmlformats.org/drawingml/2006/main" noChangeAspect="1"/>
+            </wp:cNvGraphicFramePr>
+            <a:graphic xmlns:a="http://schemas.openxmlformats.org/drawingml/2006/main">
+              <a:graphicData uri="http://schemas.openxmlformats.org/drawingml/2006/picture">
+                <pic:pic xmlns:pic="http://schemas.openxmlformats.org/drawingml/2006/picture">
+                  <pic:nvPicPr>
+                    <pic:cNvPr id="13" name="Picture 13" descr="Graphical user interface, chart&#10;&#10;Description automatically generated"/>
+                    <pic:cNvPicPr/>
+                  </pic:nvPicPr>
+                  <pic:blipFill>
+                    <a:blip r:embed="rId22" cstate="print">
+                      <a:extLst>
+                        <a:ext uri="{28A0092B-C50C-407E-A947-70E740481C1C}">
+                          <a14:useLocalDpi xmlns:a14="http://schemas.microsoft.com/office/drawing/2010/main" val="0"/>
+                        </a:ext>
+                      </a:extLst>
+                    </a:blip>
+                    <a:stretch>
+                      <a:fillRect/>
+                    </a:stretch>
+                  </pic:blipFill>
+                  <pic:spPr>
+                    <a:xfrm>
+                      <a:off x="0" y="0"/>
+                      <a:ext cx="3997534" cy="1982538"/>
+                    </a:xfrm>
+                    <a:prstGeom prst="rect">
+                      <a:avLst/>
+                    </a:prstGeom>
+                  </pic:spPr>
+                </pic:pic>
+              </a:graphicData>
+            </a:graphic>
+          </wp:inline>
+        </w:drawing>
+      </w:r>
+    </w:p>
+    <w:p>
+      <w:proofErr w:type="spellStart"/>
+      <w:r>
+        <w:t>Keras</w:t>
+      </w:r>
+      <w:proofErr w:type="spellEnd"/>
+      <w:r>
+        <w:t xml:space="preserve"> provides a method to plot models using </w:t>
+      </w:r>
+      <w:proofErr w:type="spellStart"/>
+      <w:r>
+        <w:t>pydot</w:t>
+      </w:r>
+      <w:proofErr w:type="spellEnd"/>
+      <w:r>
+        <w:t xml:space="preserve"> and </w:t>
+      </w:r>
+      <w:proofErr w:type="spellStart"/>
+      <w:r>
+        <w:t>graphviz</w:t>
+      </w:r>
+      <w:proofErr w:type="spellEnd"/>
+      <w:r>
+        <w:t xml:space="preserve">. Below is a depiction of the best model that shows the layers of the network and the number of neurons in each network. Determining the width and depth of a neural network to use is challenging, and </w:t>
+      </w:r>
+      <w:proofErr w:type="spellStart"/>
+      <w:r>
+        <w:t>its</w:t>
+      </w:r>
+      <w:proofErr w:type="spellEnd"/>
+      <w:r>
+        <w:t xml:space="preserve"> not always immediately obvious how to architect a neural network to solve a particular problem. I found this </w:t>
+      </w:r>
+      <w:proofErr w:type="spellStart"/>
+      <w:r>
+        <w:t>DataExchange</w:t>
+      </w:r>
+      <w:proofErr w:type="spellEnd"/>
+      <w:r>
+        <w:t xml:space="preserve"> post (</w:t>
+      </w:r>
+      <w:hyperlink r:id="rId23" w:history="1">
+        <w:r>
+          <w:rPr>
+            <w:rStyle w:val="Hyperlink"/>
+          </w:rPr>
+          <w:t>https://stats.stackexchange.com/a/223637</w:t>
+        </w:r>
+      </w:hyperlink>
+      <w:r>
+        <w:t>) helpful to build intuition when figuring out how to design a Neural Network.</w:t>
+      </w:r>
+    </w:p>
+    <w:p>
+      <w:pPr>
+        <w:ind w:firstLine="0"/>
+        <w:jc w:val="center"/>
+      </w:pPr>
+    </w:p>
+    <w:p>
+      <w:pPr>
+        <w:ind w:firstLine="0"/>
+        <w:jc w:val="center"/>
+      </w:pPr>
+      <w:r>
+        <w:rPr>
+          <w:noProof/>
+        </w:rPr>
+        <w:drawing>
+          <wp:inline distT="0" distB="0" distL="0" distR="0" wp14:anchorId="61683002" wp14:editId="12A975E9">
+            <wp:extent cx="1667304" cy="2374645"/>
+            <wp:effectExtent l="0" t="0" r="0" b="635"/>
+            <wp:docPr id="15" name="Picture 15" descr="Diagram&#10;&#10;Description automatically generated"/>
+            <wp:cNvGraphicFramePr>
+              <a:graphicFrameLocks xmlns:a="http://schemas.openxmlformats.org/drawingml/2006/main" noChangeAspect="1"/>
+            </wp:cNvGraphicFramePr>
+            <a:graphic xmlns:a="http://schemas.openxmlformats.org/drawingml/2006/main">
+              <a:graphicData uri="http://schemas.openxmlformats.org/drawingml/2006/picture">
+                <pic:pic xmlns:pic="http://schemas.openxmlformats.org/drawingml/2006/picture">
+                  <pic:nvPicPr>
+                    <pic:cNvPr id="15" name="Picture 15" descr="Diagram&#10;&#10;Description automatically generated"/>
+                    <pic:cNvPicPr/>
+                  </pic:nvPicPr>
+                  <pic:blipFill>
+                    <a:blip r:embed="rId24" cstate="print">
+                      <a:extLst>
+                        <a:ext uri="{28A0092B-C50C-407E-A947-70E740481C1C}">
+                          <a14:useLocalDpi xmlns:a14="http://schemas.microsoft.com/office/drawing/2010/main" val="0"/>
+                        </a:ext>
+                      </a:extLst>
+                    </a:blip>
+                    <a:stretch>
+                      <a:fillRect/>
+                    </a:stretch>
+                  </pic:blipFill>
+                  <pic:spPr>
+                    <a:xfrm>
+                      <a:off x="0" y="0"/>
+                      <a:ext cx="1677393" cy="2389014"/>
+                    </a:xfrm>
+                    <a:prstGeom prst="rect">
+                      <a:avLst/>
+                    </a:prstGeom>
+                  </pic:spPr>
+                </pic:pic>
+              </a:graphicData>
+            </a:graphic>
+          </wp:inline>
+        </w:drawing>
+      </w:r>
+    </w:p>
+    <w:p>
+      <w:pPr>
+        <w:ind w:firstLine="0"/>
         <w:rPr>
           <w:b/>
           <w:bCs/>
@@ -5211,7 +5394,7 @@
       <w:r>
         <w:t xml:space="preserve">The Heartbleed Bug - </w:t>
       </w:r>
-      <w:hyperlink r:id="rId22" w:history="1">
+      <w:hyperlink r:id="rId25" w:history="1">
         <w:r>
           <w:rPr>
             <w:rStyle w:val="Hyperlink"/>
@@ -5234,7 +5417,7 @@
       <w:r>
         <w:t xml:space="preserve"> - </w:t>
       </w:r>
-      <w:hyperlink r:id="rId23" w:history="1">
+      <w:hyperlink r:id="rId26" w:history="1">
         <w:r>
           <w:rPr>
             <w:rStyle w:val="Hyperlink"/>
@@ -5269,7 +5452,7 @@
         </w:rPr>
         <w:t xml:space="preserve">Dataset - </w:t>
       </w:r>
-      <w:hyperlink r:id="rId24" w:history="1">
+      <w:hyperlink r:id="rId27" w:history="1">
         <w:r>
           <w:rPr>
             <w:rStyle w:val="Hyperlink"/>
@@ -5286,8 +5469,8 @@
       </w:r>
     </w:p>
     <w:sectPr>
-      <w:headerReference w:type="default" r:id="rId25"/>
-      <w:headerReference w:type="first" r:id="rId26"/>
+      <w:headerReference w:type="default" r:id="rId28"/>
+      <w:headerReference w:type="first" r:id="rId29"/>
       <w:footnotePr>
         <w:pos w:val="beneathText"/>
       </w:footnotePr>
@@ -10498,10 +10681,10 @@
     <w:rsid w:val="00177568"/>
     <w:rsid w:val="00376794"/>
     <w:rsid w:val="003C1683"/>
+    <w:rsid w:val="00570C74"/>
     <w:rsid w:val="005910A3"/>
     <w:rsid w:val="00595765"/>
     <w:rsid w:val="006F3CAA"/>
-    <w:rsid w:val="00790258"/>
     <w:rsid w:val="009166CB"/>
     <w:rsid w:val="00A5358A"/>
     <w:rsid w:val="00AB4D57"/>

</xml_diff>

<commit_message>
Add conclusion and future work
</commit_message>
<xml_diff>
--- a/EAI6980_Craig_Perkins_Project_report.docx
+++ b/EAI6980_Craig_Perkins_Project_report.docx
@@ -5346,19 +5346,7 @@
     <w:p>
       <w:pPr>
         <w:ind w:firstLine="0"/>
-        <w:rPr>
-          <w:b/>
-          <w:bCs/>
-        </w:rPr>
-      </w:pPr>
-    </w:p>
-    <w:p>
-      <w:pPr>
-        <w:ind w:firstLine="0"/>
-        <w:rPr>
-          <w:b/>
-          <w:bCs/>
-        </w:rPr>
+        <w:jc w:val="center"/>
       </w:pPr>
     </w:p>
     <w:p>
@@ -5375,6 +5363,150 @@
           <w:b/>
           <w:bCs/>
         </w:rPr>
+        <w:t>Future Work</w:t>
+      </w:r>
+    </w:p>
+    <w:p>
+      <w:pPr>
+        <w:ind w:firstLine="0"/>
+        <w:jc w:val="center"/>
+        <w:rPr>
+          <w:b/>
+          <w:bCs/>
+        </w:rPr>
+      </w:pPr>
+    </w:p>
+    <w:p>
+      <w:pPr>
+        <w:ind w:firstLine="0"/>
+      </w:pPr>
+      <w:r>
+        <w:tab/>
+        <w:t xml:space="preserve">In this project, I focused greatly on the model building to synthesize all that I have learned over the past 2 years in </w:t>
+      </w:r>
+      <w:proofErr w:type="gramStart"/>
+      <w:r>
+        <w:t>CPS, but</w:t>
+      </w:r>
+      <w:proofErr w:type="gramEnd"/>
+      <w:r>
+        <w:t xml:space="preserve"> looking forward I would like to try to deploy this model in a production setting to see if it could be productized and put to use in commercial applications. In this project, chose accuracy as the metric to choose the best model but in future iterations I would also consider using accuracy in combination with the False Positive rate. Alert fatigue is a big problem in automated monitoring systems and security analysts could start dismissing alerts if they do not trust the software to identify suspicious patterns reliably. </w:t>
+      </w:r>
+    </w:p>
+    <w:p>
+      <w:pPr>
+        <w:ind w:firstLine="0"/>
+      </w:pPr>
+    </w:p>
+    <w:p>
+      <w:pPr>
+        <w:ind w:firstLine="0"/>
+      </w:pPr>
+      <w:r>
+        <w:tab/>
+        <w:t xml:space="preserve">I would also like to expand upon this project by adding log analytics capabilities to look for threats within application log data </w:t>
+      </w:r>
+      <w:proofErr w:type="gramStart"/>
+      <w:r>
+        <w:t>and also</w:t>
+      </w:r>
+      <w:proofErr w:type="gramEnd"/>
+      <w:r>
+        <w:t xml:space="preserve"> consider other threats like Denial of Service. For instance, if there were logs from an enterprise’s Active Directory service, I would like to write software to identify malicious login attempts and create alerts for common exploits.</w:t>
+      </w:r>
+    </w:p>
+    <w:p>
+      <w:pPr>
+        <w:ind w:firstLine="0"/>
+        <w:jc w:val="center"/>
+      </w:pPr>
+    </w:p>
+    <w:p>
+      <w:pPr>
+        <w:ind w:firstLine="0"/>
+        <w:jc w:val="center"/>
+        <w:rPr>
+          <w:b/>
+          <w:bCs/>
+        </w:rPr>
+      </w:pPr>
+      <w:r>
+        <w:rPr>
+          <w:b/>
+          <w:bCs/>
+        </w:rPr>
+        <w:t>Conclusion</w:t>
+      </w:r>
+    </w:p>
+    <w:p>
+      <w:pPr>
+        <w:ind w:firstLine="0"/>
+        <w:rPr>
+          <w:b/>
+          <w:bCs/>
+        </w:rPr>
+      </w:pPr>
+    </w:p>
+    <w:p>
+      <w:pPr>
+        <w:ind w:firstLine="0"/>
+        <w:jc w:val="both"/>
+      </w:pPr>
+      <w:r>
+        <w:tab/>
+        <w:t xml:space="preserve">Machine Learning is a useful tool in the fight against Malware. This project demonstrated how Artificial Intelligence can be used to identify suspicious network traffic to alert a Security Analyst of the need for further investigation. </w:t>
+      </w:r>
+      <w:r>
+        <w:t xml:space="preserve">Cybersecurity is a complex field and becoming ever more important as more devices are connected to the internet. Nations have critical infrastructure connected to the internet that is subject to espionage and attacks by malicious parties, so it is imperative to stay ahead of adversaries when securing the assets. This was a great project to apply my learnings from this program to a real-world problem that provides value. </w:t>
+      </w:r>
+    </w:p>
+    <w:p>
+      <w:pPr>
+        <w:ind w:firstLine="0"/>
+        <w:jc w:val="both"/>
+      </w:pPr>
+    </w:p>
+    <w:p>
+      <w:pPr>
+        <w:ind w:firstLine="0"/>
+        <w:jc w:val="both"/>
+      </w:pPr>
+      <w:r>
+        <w:tab/>
+        <w:t xml:space="preserve">Artificial Intelligence is the new electricity as Andrew Ng has famously stated. This project shows a narrow application of Artificial Intelligence trained for a specific purpose of analyzing packet metadata, but this can be expanded upon to provide a full-suite security solution for an enterprise. By combining the solution built here with log analytics and software to analyze for known malicious binaries on a computer, an enterprise would go a long way towards providing security for their digital assets. There’s a famous saying in cybersecurity that playing defense is tougher than offense, because defense requires knowing all possible attack vectors by an adversary, whereas an adversary only needs to find the single vulnerability that would permit then unrestricted access to the protected resources. </w:t>
+      </w:r>
+      <w:proofErr w:type="gramStart"/>
+      <w:r>
+        <w:t>With that being said, Artificial</w:t>
+      </w:r>
+      <w:proofErr w:type="gramEnd"/>
+      <w:r>
+        <w:t xml:space="preserve"> Intelligence is well positioned to provide a suitable solution for a rapidly changing landscape as the AI can be built in such a way to be adaptable and learn from future events. The Security Analysts using this system would provide important feedback that the system can use to improve over time. </w:t>
+      </w:r>
+    </w:p>
+    <w:p>
+      <w:pPr>
+        <w:ind w:firstLine="0"/>
+        <w:rPr>
+          <w:b/>
+          <w:bCs/>
+        </w:rPr>
+      </w:pPr>
+    </w:p>
+    <w:p>
+      <w:pPr>
+        <w:ind w:firstLine="0"/>
+        <w:jc w:val="center"/>
+        <w:rPr>
+          <w:b/>
+          <w:bCs/>
+        </w:rPr>
+      </w:pPr>
+      <w:r>
+        <w:rPr>
+          <w:b/>
+          <w:bCs/>
+        </w:rPr>
         <w:t>References</w:t>
       </w:r>
     </w:p>
@@ -5392,14 +5524,26 @@
         </w:numPr>
       </w:pPr>
       <w:r>
-        <w:t xml:space="preserve">The Heartbleed Bug - </w:t>
+        <w:t xml:space="preserve">CSO Online. (2018, April 2). The Heartbleed bug: How a flaw in OpenSSL caused a security crisis. </w:t>
       </w:r>
       <w:hyperlink r:id="rId25" w:history="1">
         <w:r>
           <w:rPr>
             <w:rStyle w:val="Hyperlink"/>
           </w:rPr>
-          <w:t>https://heartbleed.com/</w:t>
+          <w:t>https://ww</w:t>
+        </w:r>
+        <w:r>
+          <w:rPr>
+            <w:rStyle w:val="Hyperlink"/>
+          </w:rPr>
+          <w:t>w</w:t>
+        </w:r>
+        <w:r>
+          <w:rPr>
+            <w:rStyle w:val="Hyperlink"/>
+          </w:rPr>
+          <w:t>.csoonline.com/article/3223203/the-heartbleed-bug-how-a-flaw-in-openssl-caused-a-security-crisis.html</w:t>
         </w:r>
       </w:hyperlink>
     </w:p>
@@ -5412,10 +5556,7 @@
         </w:numPr>
       </w:pPr>
       <w:r>
-        <w:t>Log4Shell a year on</w:t>
-      </w:r>
-      <w:r>
-        <w:t xml:space="preserve"> - </w:t>
+        <w:t xml:space="preserve">Kaspersky. (2022, January 3). Log4Shell still active in 2022. </w:t>
       </w:r>
       <w:hyperlink r:id="rId26" w:history="1">
         <w:r>
@@ -10681,9 +10822,10 @@
     <w:rsid w:val="00177568"/>
     <w:rsid w:val="00376794"/>
     <w:rsid w:val="003C1683"/>
-    <w:rsid w:val="00570C74"/>
+    <w:rsid w:val="00551312"/>
     <w:rsid w:val="005910A3"/>
     <w:rsid w:val="00595765"/>
+    <w:rsid w:val="005D5BAA"/>
     <w:rsid w:val="006F3CAA"/>
     <w:rsid w:val="009166CB"/>
     <w:rsid w:val="00A5358A"/>

</xml_diff>

<commit_message>
Add information about attack categories
</commit_message>
<xml_diff>
--- a/EAI6980_Craig_Perkins_Project_report.docx
+++ b/EAI6980_Craig_Perkins_Project_report.docx
@@ -147,9 +147,17 @@
     <w:p>
       <w:pPr>
         <w:pStyle w:val="SectionTitle"/>
+        <w:rPr>
+          <w:b/>
+          <w:bCs/>
+        </w:rPr>
       </w:pPr>
       <w:sdt>
         <w:sdtPr>
+          <w:rPr>
+            <w:b/>
+            <w:bCs/>
+          </w:rPr>
           <w:alias w:val="Title"/>
           <w:tag w:val=""/>
           <w:id w:val="-1756435886"/>
@@ -162,6 +170,10 @@
         </w:sdtPr>
         <w:sdtContent>
           <w:r>
+            <w:rPr>
+              <w:b/>
+              <w:bCs/>
+            </w:rPr>
             <w:t>Capstone Project – Intrusion Detection using AI</w:t>
           </w:r>
         </w:sdtContent>
@@ -171,50 +183,16 @@
     <w:p/>
     <w:p>
       <w:r>
-        <w:t xml:space="preserve">For the capstone project, I will be using artificial intelligence to develop an intrusion detection system. Over the last few decades, more and more companies have been relying on technology to host mission critical applications that keep industry running. In the last decade, cloud computing has emerged as an enormous field where small companies can leverage the same infrastructure as major technology companies like Microsoft, </w:t>
-      </w:r>
-      <w:proofErr w:type="gramStart"/>
-      <w:r>
-        <w:t>Google</w:t>
-      </w:r>
-      <w:proofErr w:type="gramEnd"/>
-      <w:r>
-        <w:t xml:space="preserve"> and Amazon. In addition to cloud services, many large companies also host applications </w:t>
-      </w:r>
-      <w:proofErr w:type="gramStart"/>
-      <w:r>
-        <w:t>on-premise</w:t>
-      </w:r>
-      <w:proofErr w:type="gramEnd"/>
-      <w:r>
-        <w:t xml:space="preserve"> in a data center that is managed by the same company or co-located in a data center. When securing a physical location like a data center, companies can install cameras to monitor for unauthorized entry to restricted locations to detect intrusions. It’s also important to monitor the digital infrastructure inside the data center which is connected to the internet and accessible by the outside world. There are many methods for securing servers like protecting the server with username and password, restricting traffic to certain </w:t>
-      </w:r>
-      <w:proofErr w:type="gramStart"/>
-      <w:r>
-        <w:t>ports</w:t>
-      </w:r>
-      <w:proofErr w:type="gramEnd"/>
-      <w:r>
-        <w:t xml:space="preserve"> and adding a firewall to block traffic. </w:t>
-      </w:r>
-      <w:r>
-        <w:t xml:space="preserve">Even with </w:t>
-      </w:r>
-      <w:proofErr w:type="gramStart"/>
-      <w:r>
-        <w:t>all of</w:t>
-      </w:r>
-      <w:proofErr w:type="gramEnd"/>
-      <w:r>
-        <w:t xml:space="preserve"> the security measures in place, hackers can still find methods to exploit to remotely takeover machines. There have been prominent examples of zero-day vulnerabilities that allow attackers to remotely execute code on a vulnerable application server. Examples include </w:t>
-      </w:r>
-      <w:proofErr w:type="spellStart"/>
-      <w:r>
-        <w:t>heartbleed</w:t>
-      </w:r>
-      <w:proofErr w:type="spellEnd"/>
-      <w:r>
-        <w:t xml:space="preserve"> and log4shell. </w:t>
+        <w:t>For the capstone project, I will be using artificial intelligence to develop an intrusion detection system. Over the last few decades, more and more companies have been relying on technology to host mission critical applications that keep industry running. In the last decade, cloud computing has emerged as an enormous field where small companies can leverage the same infrastructure as major technology companies like Microsoft, Google and Amazon. In addition to cloud services, many large companies also host applications on-premise in a data center that is managed by the same company or co-located in a data center</w:t>
+      </w:r>
+      <w:r>
+        <w:t xml:space="preserve"> managed by another company</w:t>
+      </w:r>
+      <w:r>
+        <w:t xml:space="preserve">. When securing a physical location like a data center, companies can install cameras to monitor for unauthorized entry to restricted locations to detect intrusions. It’s also important to monitor the digital infrastructure inside the data center which is connected to the internet and accessible by the outside world. There are many methods for securing servers like protecting the server with username and password, restricting traffic to certain ports and adding a firewall to block traffic. </w:t>
+      </w:r>
+      <w:r>
+        <w:t xml:space="preserve">Even with all of the security measures in place, hackers can still find methods to exploit to remotely takeover machines. There have been prominent examples of zero-day vulnerabilities that allow attackers to remotely execute code on a vulnerable application server. Examples include heartbleed and log4shell. </w:t>
       </w:r>
     </w:p>
     <w:p/>
@@ -226,15 +204,19 @@
         <w:t xml:space="preserve">I will be examining network traffic </w:t>
       </w:r>
       <w:r>
-        <w:t xml:space="preserve">to determine </w:t>
-      </w:r>
-      <w:proofErr w:type="gramStart"/>
-      <w:r>
-        <w:t>if and when</w:t>
-      </w:r>
-      <w:proofErr w:type="gramEnd"/>
-      <w:r>
-        <w:t xml:space="preserve"> a machine was compromised.</w:t>
+        <w:t xml:space="preserve">to determine if a </w:t>
+      </w:r>
+      <w:r>
+        <w:t>network</w:t>
+      </w:r>
+      <w:r>
+        <w:t xml:space="preserve"> </w:t>
+      </w:r>
+      <w:r>
+        <w:t>is</w:t>
+      </w:r>
+      <w:r>
+        <w:t xml:space="preserve"> compromised.</w:t>
       </w:r>
     </w:p>
     <w:p/>
@@ -294,11 +276,16 @@
           <w:numId w:val="34"/>
         </w:numPr>
       </w:pPr>
-      <w:proofErr w:type="spellStart"/>
-      <w:r>
+      <w:r>
+        <w:rPr>
+          <w:b/>
+          <w:bCs/>
+        </w:rPr>
         <w:t>Fuzzers</w:t>
       </w:r>
-      <w:proofErr w:type="spellEnd"/>
+      <w:r>
+        <w:t xml:space="preserve"> – In Software Development there is a testing pattern known as fuzz testing which means trying any and all inputs to a function. There is no pattern to the inputs, it is just random. Fuzzers are similar where attackers try at random to try to get information about the system they are trying to get access to.</w:t>
+      </w:r>
     </w:p>
     <w:p>
       <w:pPr>
@@ -309,7 +296,14 @@
         </w:numPr>
       </w:pPr>
       <w:r>
+        <w:rPr>
+          <w:b/>
+          <w:bCs/>
+        </w:rPr>
         <w:t>Analysis</w:t>
+      </w:r>
+      <w:r>
+        <w:t xml:space="preserve"> – In an analysis attack and attacker tries to intercept and analyze traffic to the network to glean information. A common example of this is unencrypted http traffic using Basic HTTP Authentication where a user’s password can be extracked from the HTTP Authorization header.</w:t>
       </w:r>
     </w:p>
     <w:p>
@@ -321,7 +315,14 @@
         </w:numPr>
       </w:pPr>
       <w:r>
+        <w:rPr>
+          <w:b/>
+          <w:bCs/>
+        </w:rPr>
         <w:t>Backdoors</w:t>
+      </w:r>
+      <w:r>
+        <w:t xml:space="preserve"> – A backdoor is a way of circumventing normal Authentication and Authorization to access a system.</w:t>
       </w:r>
     </w:p>
     <w:p>
@@ -333,7 +334,21 @@
         </w:numPr>
       </w:pPr>
       <w:r>
+        <w:rPr>
+          <w:b/>
+          <w:bCs/>
+        </w:rPr>
         <w:t>DoS</w:t>
+      </w:r>
+      <w:r>
+        <w:rPr>
+          <w:b/>
+          <w:bCs/>
+        </w:rPr>
+        <w:t xml:space="preserve"> – Denial of Service</w:t>
+      </w:r>
+      <w:r>
+        <w:t xml:space="preserve"> – DoS is a distributed attack where an attacker tries to take down a service by overloading it with traffic</w:t>
       </w:r>
     </w:p>
     <w:p>
@@ -345,7 +360,14 @@
         </w:numPr>
       </w:pPr>
       <w:r>
+        <w:rPr>
+          <w:b/>
+          <w:bCs/>
+        </w:rPr>
         <w:t>Exploits</w:t>
+      </w:r>
+      <w:r>
+        <w:t xml:space="preserve"> – Exploits are known security vulnerabilities that hackers can exploit on unpatched software</w:t>
       </w:r>
     </w:p>
     <w:p>
@@ -357,7 +379,14 @@
         </w:numPr>
       </w:pPr>
       <w:r>
+        <w:rPr>
+          <w:b/>
+          <w:bCs/>
+        </w:rPr>
         <w:t>Generic</w:t>
+      </w:r>
+      <w:r>
+        <w:t xml:space="preserve"> – Generic here is an uncategorized attack</w:t>
       </w:r>
     </w:p>
     <w:p>
@@ -369,7 +398,14 @@
         </w:numPr>
       </w:pPr>
       <w:r>
+        <w:rPr>
+          <w:b/>
+          <w:bCs/>
+        </w:rPr>
         <w:t>Reconnaissance</w:t>
+      </w:r>
+      <w:r>
+        <w:t xml:space="preserve"> – Reconnaissance attacks are similar to analysis, but they may call a service’s APIs to gather more information about the structure of the service</w:t>
       </w:r>
     </w:p>
     <w:p>
@@ -381,7 +417,15 @@
         </w:numPr>
       </w:pPr>
       <w:r>
+        <w:rPr>
+          <w:b/>
+          <w:bCs/>
+        </w:rPr>
+        <w:lastRenderedPageBreak/>
         <w:t>Shellcode</w:t>
+      </w:r>
+      <w:r>
+        <w:t xml:space="preserve"> – Remote Code Execution </w:t>
       </w:r>
     </w:p>
     <w:p>
@@ -393,21 +437,25 @@
         </w:numPr>
       </w:pPr>
       <w:r>
+        <w:rPr>
+          <w:b/>
+          <w:bCs/>
+        </w:rPr>
         <w:t>Worms</w:t>
       </w:r>
+      <w:r>
+        <w:t xml:space="preserve"> – A warm distributes itself amongst a network</w:t>
+      </w:r>
     </w:p>
-    <w:p/>
     <w:p>
-      <w:r>
-        <w:t xml:space="preserve">All data and python notebooks for this project can be found in a public repository for my </w:t>
-      </w:r>
-      <w:proofErr w:type="spellStart"/>
-      <w:r>
-        <w:t>Github</w:t>
-      </w:r>
-      <w:proofErr w:type="spellEnd"/>
-      <w:r>
-        <w:t xml:space="preserve"> account here: </w:t>
+      <w:pPr>
+        <w:pStyle w:val="ListParagraph"/>
+        <w:ind w:left="1080"/>
+      </w:pPr>
+    </w:p>
+    <w:p>
+      <w:r>
+        <w:t xml:space="preserve">All data and python notebooks for this project can be found in a public repository for my Github account here: </w:t>
       </w:r>
       <w:hyperlink r:id="rId12" w:history="1">
         <w:r>
@@ -428,14 +476,15 @@
     <w:tbl>
       <w:tblPr>
         <w:tblStyle w:val="TableGrid"/>
-        <w:tblW w:w="0" w:type="auto"/>
+        <w:tblW w:w="10350" w:type="dxa"/>
+        <w:tblInd w:w="-455" w:type="dxa"/>
         <w:tblLook w:val="04A0" w:firstRow="1" w:lastRow="0" w:firstColumn="1" w:lastColumn="0" w:noHBand="0" w:noVBand="1"/>
       </w:tblPr>
       <w:tblGrid>
-        <w:gridCol w:w="515"/>
-        <w:gridCol w:w="1674"/>
-        <w:gridCol w:w="1125"/>
-        <w:gridCol w:w="6036"/>
+        <w:gridCol w:w="570"/>
+        <w:gridCol w:w="1936"/>
+        <w:gridCol w:w="1288"/>
+        <w:gridCol w:w="6556"/>
       </w:tblGrid>
       <w:tr>
         <w:trPr>
@@ -443,7 +492,7 @@
         </w:trPr>
         <w:tc>
           <w:tcPr>
-            <w:tcW w:w="518" w:type="dxa"/>
+            <w:tcW w:w="570" w:type="dxa"/>
             <w:noWrap/>
             <w:hideMark/>
           </w:tcPr>
@@ -467,7 +516,7 @@
         </w:tc>
         <w:tc>
           <w:tcPr>
-            <w:tcW w:w="1002" w:type="dxa"/>
+            <w:tcW w:w="1936" w:type="dxa"/>
             <w:noWrap/>
             <w:hideMark/>
           </w:tcPr>
@@ -490,7 +539,7 @@
         </w:tc>
         <w:tc>
           <w:tcPr>
-            <w:tcW w:w="758" w:type="dxa"/>
+            <w:tcW w:w="1288" w:type="dxa"/>
             <w:noWrap/>
             <w:hideMark/>
           </w:tcPr>
@@ -513,7 +562,7 @@
         </w:tc>
         <w:tc>
           <w:tcPr>
-            <w:tcW w:w="7082" w:type="dxa"/>
+            <w:tcW w:w="6556" w:type="dxa"/>
             <w:noWrap/>
             <w:hideMark/>
           </w:tcPr>
@@ -541,7 +590,7 @@
         </w:trPr>
         <w:tc>
           <w:tcPr>
-            <w:tcW w:w="518" w:type="dxa"/>
+            <w:tcW w:w="570" w:type="dxa"/>
             <w:noWrap/>
             <w:hideMark/>
           </w:tcPr>
@@ -556,24 +605,22 @@
         </w:tc>
         <w:tc>
           <w:tcPr>
-            <w:tcW w:w="1002" w:type="dxa"/>
-            <w:noWrap/>
-            <w:hideMark/>
-          </w:tcPr>
-          <w:p>
-            <w:pPr>
-              <w:ind w:firstLine="0"/>
-            </w:pPr>
-            <w:proofErr w:type="spellStart"/>
+            <w:tcW w:w="1936" w:type="dxa"/>
+            <w:noWrap/>
+            <w:hideMark/>
+          </w:tcPr>
+          <w:p>
+            <w:pPr>
+              <w:ind w:firstLine="0"/>
+            </w:pPr>
             <w:r>
               <w:t>srcip</w:t>
             </w:r>
-            <w:proofErr w:type="spellEnd"/>
-          </w:p>
-        </w:tc>
-        <w:tc>
-          <w:tcPr>
-            <w:tcW w:w="758" w:type="dxa"/>
+          </w:p>
+        </w:tc>
+        <w:tc>
+          <w:tcPr>
+            <w:tcW w:w="1288" w:type="dxa"/>
             <w:noWrap/>
             <w:hideMark/>
           </w:tcPr>
@@ -588,7 +635,7 @@
         </w:tc>
         <w:tc>
           <w:tcPr>
-            <w:tcW w:w="7082" w:type="dxa"/>
+            <w:tcW w:w="6556" w:type="dxa"/>
             <w:noWrap/>
             <w:hideMark/>
           </w:tcPr>
@@ -608,23 +655,22 @@
         </w:trPr>
         <w:tc>
           <w:tcPr>
-            <w:tcW w:w="518" w:type="dxa"/>
-            <w:noWrap/>
-            <w:hideMark/>
-          </w:tcPr>
-          <w:p>
-            <w:pPr>
-              <w:ind w:firstLine="0"/>
-            </w:pPr>
-            <w:r>
-              <w:lastRenderedPageBreak/>
+            <w:tcW w:w="570" w:type="dxa"/>
+            <w:noWrap/>
+            <w:hideMark/>
+          </w:tcPr>
+          <w:p>
+            <w:pPr>
+              <w:ind w:firstLine="0"/>
+            </w:pPr>
+            <w:r>
               <w:t>2</w:t>
             </w:r>
           </w:p>
         </w:tc>
         <w:tc>
           <w:tcPr>
-            <w:tcW w:w="1002" w:type="dxa"/>
+            <w:tcW w:w="1936" w:type="dxa"/>
             <w:noWrap/>
             <w:hideMark/>
           </w:tcPr>
@@ -639,7 +685,7 @@
         </w:tc>
         <w:tc>
           <w:tcPr>
-            <w:tcW w:w="758" w:type="dxa"/>
+            <w:tcW w:w="1288" w:type="dxa"/>
             <w:noWrap/>
             <w:hideMark/>
           </w:tcPr>
@@ -654,7 +700,7 @@
         </w:tc>
         <w:tc>
           <w:tcPr>
-            <w:tcW w:w="7082" w:type="dxa"/>
+            <w:tcW w:w="6556" w:type="dxa"/>
             <w:noWrap/>
             <w:hideMark/>
           </w:tcPr>
@@ -674,7 +720,7 @@
         </w:trPr>
         <w:tc>
           <w:tcPr>
-            <w:tcW w:w="518" w:type="dxa"/>
+            <w:tcW w:w="570" w:type="dxa"/>
             <w:noWrap/>
             <w:hideMark/>
           </w:tcPr>
@@ -689,24 +735,22 @@
         </w:tc>
         <w:tc>
           <w:tcPr>
-            <w:tcW w:w="1002" w:type="dxa"/>
-            <w:noWrap/>
-            <w:hideMark/>
-          </w:tcPr>
-          <w:p>
-            <w:pPr>
-              <w:ind w:firstLine="0"/>
-            </w:pPr>
-            <w:proofErr w:type="spellStart"/>
+            <w:tcW w:w="1936" w:type="dxa"/>
+            <w:noWrap/>
+            <w:hideMark/>
+          </w:tcPr>
+          <w:p>
+            <w:pPr>
+              <w:ind w:firstLine="0"/>
+            </w:pPr>
             <w:r>
               <w:t>dstip</w:t>
             </w:r>
-            <w:proofErr w:type="spellEnd"/>
-          </w:p>
-        </w:tc>
-        <w:tc>
-          <w:tcPr>
-            <w:tcW w:w="758" w:type="dxa"/>
+          </w:p>
+        </w:tc>
+        <w:tc>
+          <w:tcPr>
+            <w:tcW w:w="1288" w:type="dxa"/>
             <w:noWrap/>
             <w:hideMark/>
           </w:tcPr>
@@ -721,7 +765,7 @@
         </w:tc>
         <w:tc>
           <w:tcPr>
-            <w:tcW w:w="7082" w:type="dxa"/>
+            <w:tcW w:w="6556" w:type="dxa"/>
             <w:noWrap/>
             <w:hideMark/>
           </w:tcPr>
@@ -741,7 +785,7 @@
         </w:trPr>
         <w:tc>
           <w:tcPr>
-            <w:tcW w:w="518" w:type="dxa"/>
+            <w:tcW w:w="570" w:type="dxa"/>
             <w:noWrap/>
             <w:hideMark/>
           </w:tcPr>
@@ -756,24 +800,22 @@
         </w:tc>
         <w:tc>
           <w:tcPr>
-            <w:tcW w:w="1002" w:type="dxa"/>
-            <w:noWrap/>
-            <w:hideMark/>
-          </w:tcPr>
-          <w:p>
-            <w:pPr>
-              <w:ind w:firstLine="0"/>
-            </w:pPr>
-            <w:proofErr w:type="spellStart"/>
+            <w:tcW w:w="1936" w:type="dxa"/>
+            <w:noWrap/>
+            <w:hideMark/>
+          </w:tcPr>
+          <w:p>
+            <w:pPr>
+              <w:ind w:firstLine="0"/>
+            </w:pPr>
             <w:r>
               <w:t>dsport</w:t>
             </w:r>
-            <w:proofErr w:type="spellEnd"/>
-          </w:p>
-        </w:tc>
-        <w:tc>
-          <w:tcPr>
-            <w:tcW w:w="758" w:type="dxa"/>
+          </w:p>
+        </w:tc>
+        <w:tc>
+          <w:tcPr>
+            <w:tcW w:w="1288" w:type="dxa"/>
             <w:noWrap/>
             <w:hideMark/>
           </w:tcPr>
@@ -788,7 +830,7 @@
         </w:tc>
         <w:tc>
           <w:tcPr>
-            <w:tcW w:w="7082" w:type="dxa"/>
+            <w:tcW w:w="6556" w:type="dxa"/>
             <w:noWrap/>
             <w:hideMark/>
           </w:tcPr>
@@ -808,7 +850,7 @@
         </w:trPr>
         <w:tc>
           <w:tcPr>
-            <w:tcW w:w="518" w:type="dxa"/>
+            <w:tcW w:w="570" w:type="dxa"/>
             <w:noWrap/>
             <w:hideMark/>
           </w:tcPr>
@@ -823,7 +865,7 @@
         </w:tc>
         <w:tc>
           <w:tcPr>
-            <w:tcW w:w="1002" w:type="dxa"/>
+            <w:tcW w:w="1936" w:type="dxa"/>
             <w:noWrap/>
             <w:hideMark/>
           </w:tcPr>
@@ -838,7 +880,7 @@
         </w:tc>
         <w:tc>
           <w:tcPr>
-            <w:tcW w:w="758" w:type="dxa"/>
+            <w:tcW w:w="1288" w:type="dxa"/>
             <w:noWrap/>
             <w:hideMark/>
           </w:tcPr>
@@ -853,7 +895,7 @@
         </w:tc>
         <w:tc>
           <w:tcPr>
-            <w:tcW w:w="7082" w:type="dxa"/>
+            <w:tcW w:w="6556" w:type="dxa"/>
             <w:noWrap/>
             <w:hideMark/>
           </w:tcPr>
@@ -873,7 +915,7 @@
         </w:trPr>
         <w:tc>
           <w:tcPr>
-            <w:tcW w:w="518" w:type="dxa"/>
+            <w:tcW w:w="570" w:type="dxa"/>
             <w:noWrap/>
             <w:hideMark/>
           </w:tcPr>
@@ -888,7 +930,7 @@
         </w:tc>
         <w:tc>
           <w:tcPr>
-            <w:tcW w:w="1002" w:type="dxa"/>
+            <w:tcW w:w="1936" w:type="dxa"/>
             <w:noWrap/>
             <w:hideMark/>
           </w:tcPr>
@@ -903,7 +945,7 @@
         </w:tc>
         <w:tc>
           <w:tcPr>
-            <w:tcW w:w="758" w:type="dxa"/>
+            <w:tcW w:w="1288" w:type="dxa"/>
             <w:noWrap/>
             <w:hideMark/>
           </w:tcPr>
@@ -918,24 +960,16 @@
         </w:tc>
         <w:tc>
           <w:tcPr>
-            <w:tcW w:w="7082" w:type="dxa"/>
-            <w:noWrap/>
-            <w:hideMark/>
-          </w:tcPr>
-          <w:p>
-            <w:pPr>
-              <w:ind w:firstLine="0"/>
-            </w:pPr>
-            <w:r>
-              <w:t xml:space="preserve">Indicates to the state and its dependent protocol, </w:t>
-            </w:r>
-            <w:proofErr w:type="gramStart"/>
-            <w:r>
-              <w:t>e.g.</w:t>
-            </w:r>
-            <w:proofErr w:type="gramEnd"/>
-            <w:r>
-              <w:t xml:space="preserve"> ACC, CLO, CON, ECO, ECR, FIN, INT, MAS, PAR, REQ, RST, TST, TXD, URH, URN, and (-) (if not used state)</w:t>
+            <w:tcW w:w="6556" w:type="dxa"/>
+            <w:noWrap/>
+            <w:hideMark/>
+          </w:tcPr>
+          <w:p>
+            <w:pPr>
+              <w:ind w:firstLine="0"/>
+            </w:pPr>
+            <w:r>
+              <w:t>Indicates to the state and its dependent protocol, e.g. ACC, CLO, CON, ECO, ECR, FIN, INT, MAS, PAR, REQ, RST, TST, TXD, URH, URN, and (-) (if not used state)</w:t>
             </w:r>
           </w:p>
         </w:tc>
@@ -946,7 +980,7 @@
         </w:trPr>
         <w:tc>
           <w:tcPr>
-            <w:tcW w:w="518" w:type="dxa"/>
+            <w:tcW w:w="570" w:type="dxa"/>
             <w:noWrap/>
             <w:hideMark/>
           </w:tcPr>
@@ -961,7 +995,7 @@
         </w:tc>
         <w:tc>
           <w:tcPr>
-            <w:tcW w:w="1002" w:type="dxa"/>
+            <w:tcW w:w="1936" w:type="dxa"/>
             <w:noWrap/>
             <w:hideMark/>
           </w:tcPr>
@@ -976,7 +1010,7 @@
         </w:tc>
         <w:tc>
           <w:tcPr>
-            <w:tcW w:w="758" w:type="dxa"/>
+            <w:tcW w:w="1288" w:type="dxa"/>
             <w:noWrap/>
             <w:hideMark/>
           </w:tcPr>
@@ -991,7 +1025,7 @@
         </w:tc>
         <w:tc>
           <w:tcPr>
-            <w:tcW w:w="7082" w:type="dxa"/>
+            <w:tcW w:w="6556" w:type="dxa"/>
             <w:noWrap/>
             <w:hideMark/>
           </w:tcPr>
@@ -1011,7 +1045,7 @@
         </w:trPr>
         <w:tc>
           <w:tcPr>
-            <w:tcW w:w="518" w:type="dxa"/>
+            <w:tcW w:w="570" w:type="dxa"/>
             <w:noWrap/>
             <w:hideMark/>
           </w:tcPr>
@@ -1026,24 +1060,22 @@
         </w:tc>
         <w:tc>
           <w:tcPr>
-            <w:tcW w:w="1002" w:type="dxa"/>
-            <w:noWrap/>
-            <w:hideMark/>
-          </w:tcPr>
-          <w:p>
-            <w:pPr>
-              <w:ind w:firstLine="0"/>
-            </w:pPr>
-            <w:proofErr w:type="spellStart"/>
+            <w:tcW w:w="1936" w:type="dxa"/>
+            <w:noWrap/>
+            <w:hideMark/>
+          </w:tcPr>
+          <w:p>
+            <w:pPr>
+              <w:ind w:firstLine="0"/>
+            </w:pPr>
             <w:r>
               <w:t>sbytes</w:t>
             </w:r>
-            <w:proofErr w:type="spellEnd"/>
-          </w:p>
-        </w:tc>
-        <w:tc>
-          <w:tcPr>
-            <w:tcW w:w="758" w:type="dxa"/>
+          </w:p>
+        </w:tc>
+        <w:tc>
+          <w:tcPr>
+            <w:tcW w:w="1288" w:type="dxa"/>
             <w:noWrap/>
             <w:hideMark/>
           </w:tcPr>
@@ -1058,7 +1090,7 @@
         </w:tc>
         <w:tc>
           <w:tcPr>
-            <w:tcW w:w="7082" w:type="dxa"/>
+            <w:tcW w:w="6556" w:type="dxa"/>
             <w:noWrap/>
             <w:hideMark/>
           </w:tcPr>
@@ -1078,7 +1110,7 @@
         </w:trPr>
         <w:tc>
           <w:tcPr>
-            <w:tcW w:w="518" w:type="dxa"/>
+            <w:tcW w:w="570" w:type="dxa"/>
             <w:noWrap/>
             <w:hideMark/>
           </w:tcPr>
@@ -1093,24 +1125,22 @@
         </w:tc>
         <w:tc>
           <w:tcPr>
-            <w:tcW w:w="1002" w:type="dxa"/>
-            <w:noWrap/>
-            <w:hideMark/>
-          </w:tcPr>
-          <w:p>
-            <w:pPr>
-              <w:ind w:firstLine="0"/>
-            </w:pPr>
-            <w:proofErr w:type="spellStart"/>
+            <w:tcW w:w="1936" w:type="dxa"/>
+            <w:noWrap/>
+            <w:hideMark/>
+          </w:tcPr>
+          <w:p>
+            <w:pPr>
+              <w:ind w:firstLine="0"/>
+            </w:pPr>
             <w:r>
               <w:t>dbytes</w:t>
             </w:r>
-            <w:proofErr w:type="spellEnd"/>
-          </w:p>
-        </w:tc>
-        <w:tc>
-          <w:tcPr>
-            <w:tcW w:w="758" w:type="dxa"/>
+          </w:p>
+        </w:tc>
+        <w:tc>
+          <w:tcPr>
+            <w:tcW w:w="1288" w:type="dxa"/>
             <w:noWrap/>
             <w:hideMark/>
           </w:tcPr>
@@ -1125,7 +1155,7 @@
         </w:tc>
         <w:tc>
           <w:tcPr>
-            <w:tcW w:w="7082" w:type="dxa"/>
+            <w:tcW w:w="6556" w:type="dxa"/>
             <w:noWrap/>
             <w:hideMark/>
           </w:tcPr>
@@ -1145,7 +1175,7 @@
         </w:trPr>
         <w:tc>
           <w:tcPr>
-            <w:tcW w:w="518" w:type="dxa"/>
+            <w:tcW w:w="570" w:type="dxa"/>
             <w:noWrap/>
             <w:hideMark/>
           </w:tcPr>
@@ -1160,24 +1190,22 @@
         </w:tc>
         <w:tc>
           <w:tcPr>
-            <w:tcW w:w="1002" w:type="dxa"/>
-            <w:noWrap/>
-            <w:hideMark/>
-          </w:tcPr>
-          <w:p>
-            <w:pPr>
-              <w:ind w:firstLine="0"/>
-            </w:pPr>
-            <w:proofErr w:type="spellStart"/>
+            <w:tcW w:w="1936" w:type="dxa"/>
+            <w:noWrap/>
+            <w:hideMark/>
+          </w:tcPr>
+          <w:p>
+            <w:pPr>
+              <w:ind w:firstLine="0"/>
+            </w:pPr>
             <w:r>
               <w:t>sttl</w:t>
             </w:r>
-            <w:proofErr w:type="spellEnd"/>
-          </w:p>
-        </w:tc>
-        <w:tc>
-          <w:tcPr>
-            <w:tcW w:w="758" w:type="dxa"/>
+          </w:p>
+        </w:tc>
+        <w:tc>
+          <w:tcPr>
+            <w:tcW w:w="1288" w:type="dxa"/>
             <w:noWrap/>
             <w:hideMark/>
           </w:tcPr>
@@ -1192,7 +1220,7 @@
         </w:tc>
         <w:tc>
           <w:tcPr>
-            <w:tcW w:w="7082" w:type="dxa"/>
+            <w:tcW w:w="6556" w:type="dxa"/>
             <w:noWrap/>
             <w:hideMark/>
           </w:tcPr>
@@ -1212,7 +1240,7 @@
         </w:trPr>
         <w:tc>
           <w:tcPr>
-            <w:tcW w:w="518" w:type="dxa"/>
+            <w:tcW w:w="570" w:type="dxa"/>
             <w:noWrap/>
             <w:hideMark/>
           </w:tcPr>
@@ -1227,24 +1255,22 @@
         </w:tc>
         <w:tc>
           <w:tcPr>
-            <w:tcW w:w="1002" w:type="dxa"/>
-            <w:noWrap/>
-            <w:hideMark/>
-          </w:tcPr>
-          <w:p>
-            <w:pPr>
-              <w:ind w:firstLine="0"/>
-            </w:pPr>
-            <w:proofErr w:type="spellStart"/>
+            <w:tcW w:w="1936" w:type="dxa"/>
+            <w:noWrap/>
+            <w:hideMark/>
+          </w:tcPr>
+          <w:p>
+            <w:pPr>
+              <w:ind w:firstLine="0"/>
+            </w:pPr>
             <w:r>
               <w:t>dttl</w:t>
             </w:r>
-            <w:proofErr w:type="spellEnd"/>
-          </w:p>
-        </w:tc>
-        <w:tc>
-          <w:tcPr>
-            <w:tcW w:w="758" w:type="dxa"/>
+          </w:p>
+        </w:tc>
+        <w:tc>
+          <w:tcPr>
+            <w:tcW w:w="1288" w:type="dxa"/>
             <w:noWrap/>
             <w:hideMark/>
           </w:tcPr>
@@ -1259,7 +1285,7 @@
         </w:tc>
         <w:tc>
           <w:tcPr>
-            <w:tcW w:w="7082" w:type="dxa"/>
+            <w:tcW w:w="6556" w:type="dxa"/>
             <w:noWrap/>
             <w:hideMark/>
           </w:tcPr>
@@ -1279,7 +1305,7 @@
         </w:trPr>
         <w:tc>
           <w:tcPr>
-            <w:tcW w:w="518" w:type="dxa"/>
+            <w:tcW w:w="570" w:type="dxa"/>
             <w:noWrap/>
             <w:hideMark/>
           </w:tcPr>
@@ -1294,24 +1320,22 @@
         </w:tc>
         <w:tc>
           <w:tcPr>
-            <w:tcW w:w="1002" w:type="dxa"/>
-            <w:noWrap/>
-            <w:hideMark/>
-          </w:tcPr>
-          <w:p>
-            <w:pPr>
-              <w:ind w:firstLine="0"/>
-            </w:pPr>
-            <w:proofErr w:type="spellStart"/>
+            <w:tcW w:w="1936" w:type="dxa"/>
+            <w:noWrap/>
+            <w:hideMark/>
+          </w:tcPr>
+          <w:p>
+            <w:pPr>
+              <w:ind w:firstLine="0"/>
+            </w:pPr>
             <w:r>
               <w:t>sloss</w:t>
             </w:r>
-            <w:proofErr w:type="spellEnd"/>
-          </w:p>
-        </w:tc>
-        <w:tc>
-          <w:tcPr>
-            <w:tcW w:w="758" w:type="dxa"/>
+          </w:p>
+        </w:tc>
+        <w:tc>
+          <w:tcPr>
+            <w:tcW w:w="1288" w:type="dxa"/>
             <w:noWrap/>
             <w:hideMark/>
           </w:tcPr>
@@ -1326,7 +1350,7 @@
         </w:tc>
         <w:tc>
           <w:tcPr>
-            <w:tcW w:w="7082" w:type="dxa"/>
+            <w:tcW w:w="6556" w:type="dxa"/>
             <w:noWrap/>
             <w:hideMark/>
           </w:tcPr>
@@ -1346,7 +1370,7 @@
         </w:trPr>
         <w:tc>
           <w:tcPr>
-            <w:tcW w:w="518" w:type="dxa"/>
+            <w:tcW w:w="570" w:type="dxa"/>
             <w:noWrap/>
             <w:hideMark/>
           </w:tcPr>
@@ -1361,24 +1385,22 @@
         </w:tc>
         <w:tc>
           <w:tcPr>
-            <w:tcW w:w="1002" w:type="dxa"/>
-            <w:noWrap/>
-            <w:hideMark/>
-          </w:tcPr>
-          <w:p>
-            <w:pPr>
-              <w:ind w:firstLine="0"/>
-            </w:pPr>
-            <w:proofErr w:type="spellStart"/>
+            <w:tcW w:w="1936" w:type="dxa"/>
+            <w:noWrap/>
+            <w:hideMark/>
+          </w:tcPr>
+          <w:p>
+            <w:pPr>
+              <w:ind w:firstLine="0"/>
+            </w:pPr>
             <w:r>
               <w:t>dloss</w:t>
             </w:r>
-            <w:proofErr w:type="spellEnd"/>
-          </w:p>
-        </w:tc>
-        <w:tc>
-          <w:tcPr>
-            <w:tcW w:w="758" w:type="dxa"/>
+          </w:p>
+        </w:tc>
+        <w:tc>
+          <w:tcPr>
+            <w:tcW w:w="1288" w:type="dxa"/>
             <w:noWrap/>
             <w:hideMark/>
           </w:tcPr>
@@ -1393,7 +1415,7 @@
         </w:tc>
         <w:tc>
           <w:tcPr>
-            <w:tcW w:w="7082" w:type="dxa"/>
+            <w:tcW w:w="6556" w:type="dxa"/>
             <w:noWrap/>
             <w:hideMark/>
           </w:tcPr>
@@ -1413,7 +1435,7 @@
         </w:trPr>
         <w:tc>
           <w:tcPr>
-            <w:tcW w:w="518" w:type="dxa"/>
+            <w:tcW w:w="570" w:type="dxa"/>
             <w:noWrap/>
             <w:hideMark/>
           </w:tcPr>
@@ -1428,7 +1450,7 @@
         </w:tc>
         <w:tc>
           <w:tcPr>
-            <w:tcW w:w="1002" w:type="dxa"/>
+            <w:tcW w:w="1936" w:type="dxa"/>
             <w:noWrap/>
             <w:hideMark/>
           </w:tcPr>
@@ -1443,7 +1465,7 @@
         </w:tc>
         <w:tc>
           <w:tcPr>
-            <w:tcW w:w="758" w:type="dxa"/>
+            <w:tcW w:w="1288" w:type="dxa"/>
             <w:noWrap/>
             <w:hideMark/>
           </w:tcPr>
@@ -1458,45 +1480,16 @@
         </w:tc>
         <w:tc>
           <w:tcPr>
-            <w:tcW w:w="7082" w:type="dxa"/>
-            <w:noWrap/>
-            <w:hideMark/>
-          </w:tcPr>
-          <w:p>
-            <w:pPr>
-              <w:ind w:firstLine="0"/>
-            </w:pPr>
-            <w:r>
-              <w:t xml:space="preserve">http, ftp, smtp, </w:t>
-            </w:r>
-            <w:proofErr w:type="spellStart"/>
-            <w:r>
-              <w:t>ssh</w:t>
-            </w:r>
-            <w:proofErr w:type="spellEnd"/>
-            <w:r>
-              <w:t xml:space="preserve">, </w:t>
-            </w:r>
-            <w:proofErr w:type="spellStart"/>
-            <w:r>
-              <w:t>dns</w:t>
-            </w:r>
-            <w:proofErr w:type="spellEnd"/>
-            <w:r>
-              <w:t>, ftp-</w:t>
-            </w:r>
-            <w:proofErr w:type="gramStart"/>
-            <w:r>
-              <w:t>data ,</w:t>
-            </w:r>
-            <w:proofErr w:type="spellStart"/>
-            <w:r>
-              <w:t>irc</w:t>
-            </w:r>
-            <w:proofErr w:type="spellEnd"/>
-            <w:proofErr w:type="gramEnd"/>
-            <w:r>
-              <w:t xml:space="preserve"> and (-) if not much used service</w:t>
+            <w:tcW w:w="6556" w:type="dxa"/>
+            <w:noWrap/>
+            <w:hideMark/>
+          </w:tcPr>
+          <w:p>
+            <w:pPr>
+              <w:ind w:firstLine="0"/>
+            </w:pPr>
+            <w:r>
+              <w:t>http, ftp, smtp, ssh, dns, ftp-data ,irc and (-) if not much used service</w:t>
             </w:r>
           </w:p>
         </w:tc>
@@ -1507,7 +1500,7 @@
         </w:trPr>
         <w:tc>
           <w:tcPr>
-            <w:tcW w:w="518" w:type="dxa"/>
+            <w:tcW w:w="570" w:type="dxa"/>
             <w:noWrap/>
             <w:hideMark/>
           </w:tcPr>
@@ -1522,24 +1515,22 @@
         </w:tc>
         <w:tc>
           <w:tcPr>
-            <w:tcW w:w="1002" w:type="dxa"/>
-            <w:noWrap/>
-            <w:hideMark/>
-          </w:tcPr>
-          <w:p>
-            <w:pPr>
-              <w:ind w:firstLine="0"/>
-            </w:pPr>
-            <w:proofErr w:type="spellStart"/>
+            <w:tcW w:w="1936" w:type="dxa"/>
+            <w:noWrap/>
+            <w:hideMark/>
+          </w:tcPr>
+          <w:p>
+            <w:pPr>
+              <w:ind w:firstLine="0"/>
+            </w:pPr>
             <w:r>
               <w:t>Sload</w:t>
             </w:r>
-            <w:proofErr w:type="spellEnd"/>
-          </w:p>
-        </w:tc>
-        <w:tc>
-          <w:tcPr>
-            <w:tcW w:w="758" w:type="dxa"/>
+          </w:p>
+        </w:tc>
+        <w:tc>
+          <w:tcPr>
+            <w:tcW w:w="1288" w:type="dxa"/>
             <w:noWrap/>
             <w:hideMark/>
           </w:tcPr>
@@ -1554,7 +1545,7 @@
         </w:tc>
         <w:tc>
           <w:tcPr>
-            <w:tcW w:w="7082" w:type="dxa"/>
+            <w:tcW w:w="6556" w:type="dxa"/>
             <w:noWrap/>
             <w:hideMark/>
           </w:tcPr>
@@ -1574,7 +1565,7 @@
         </w:trPr>
         <w:tc>
           <w:tcPr>
-            <w:tcW w:w="518" w:type="dxa"/>
+            <w:tcW w:w="570" w:type="dxa"/>
             <w:noWrap/>
             <w:hideMark/>
           </w:tcPr>
@@ -1589,24 +1580,22 @@
         </w:tc>
         <w:tc>
           <w:tcPr>
-            <w:tcW w:w="1002" w:type="dxa"/>
-            <w:noWrap/>
-            <w:hideMark/>
-          </w:tcPr>
-          <w:p>
-            <w:pPr>
-              <w:ind w:firstLine="0"/>
-            </w:pPr>
-            <w:proofErr w:type="spellStart"/>
+            <w:tcW w:w="1936" w:type="dxa"/>
+            <w:noWrap/>
+            <w:hideMark/>
+          </w:tcPr>
+          <w:p>
+            <w:pPr>
+              <w:ind w:firstLine="0"/>
+            </w:pPr>
             <w:r>
               <w:t>Dload</w:t>
             </w:r>
-            <w:proofErr w:type="spellEnd"/>
-          </w:p>
-        </w:tc>
-        <w:tc>
-          <w:tcPr>
-            <w:tcW w:w="758" w:type="dxa"/>
+          </w:p>
+        </w:tc>
+        <w:tc>
+          <w:tcPr>
+            <w:tcW w:w="1288" w:type="dxa"/>
             <w:noWrap/>
             <w:hideMark/>
           </w:tcPr>
@@ -1621,7 +1610,7 @@
         </w:tc>
         <w:tc>
           <w:tcPr>
-            <w:tcW w:w="7082" w:type="dxa"/>
+            <w:tcW w:w="6556" w:type="dxa"/>
             <w:noWrap/>
             <w:hideMark/>
           </w:tcPr>
@@ -1641,7 +1630,7 @@
         </w:trPr>
         <w:tc>
           <w:tcPr>
-            <w:tcW w:w="518" w:type="dxa"/>
+            <w:tcW w:w="570" w:type="dxa"/>
             <w:noWrap/>
             <w:hideMark/>
           </w:tcPr>
@@ -1656,24 +1645,22 @@
         </w:tc>
         <w:tc>
           <w:tcPr>
-            <w:tcW w:w="1002" w:type="dxa"/>
-            <w:noWrap/>
-            <w:hideMark/>
-          </w:tcPr>
-          <w:p>
-            <w:pPr>
-              <w:ind w:firstLine="0"/>
-            </w:pPr>
-            <w:proofErr w:type="spellStart"/>
+            <w:tcW w:w="1936" w:type="dxa"/>
+            <w:noWrap/>
+            <w:hideMark/>
+          </w:tcPr>
+          <w:p>
+            <w:pPr>
+              <w:ind w:firstLine="0"/>
+            </w:pPr>
             <w:r>
               <w:t>Spkts</w:t>
             </w:r>
-            <w:proofErr w:type="spellEnd"/>
-          </w:p>
-        </w:tc>
-        <w:tc>
-          <w:tcPr>
-            <w:tcW w:w="758" w:type="dxa"/>
+          </w:p>
+        </w:tc>
+        <w:tc>
+          <w:tcPr>
+            <w:tcW w:w="1288" w:type="dxa"/>
             <w:noWrap/>
             <w:hideMark/>
           </w:tcPr>
@@ -1688,7 +1675,7 @@
         </w:tc>
         <w:tc>
           <w:tcPr>
-            <w:tcW w:w="7082" w:type="dxa"/>
+            <w:tcW w:w="6556" w:type="dxa"/>
             <w:noWrap/>
             <w:hideMark/>
           </w:tcPr>
@@ -1708,7 +1695,7 @@
         </w:trPr>
         <w:tc>
           <w:tcPr>
-            <w:tcW w:w="518" w:type="dxa"/>
+            <w:tcW w:w="570" w:type="dxa"/>
             <w:noWrap/>
             <w:hideMark/>
           </w:tcPr>
@@ -1723,24 +1710,22 @@
         </w:tc>
         <w:tc>
           <w:tcPr>
-            <w:tcW w:w="1002" w:type="dxa"/>
-            <w:noWrap/>
-            <w:hideMark/>
-          </w:tcPr>
-          <w:p>
-            <w:pPr>
-              <w:ind w:firstLine="0"/>
-            </w:pPr>
-            <w:proofErr w:type="spellStart"/>
+            <w:tcW w:w="1936" w:type="dxa"/>
+            <w:noWrap/>
+            <w:hideMark/>
+          </w:tcPr>
+          <w:p>
+            <w:pPr>
+              <w:ind w:firstLine="0"/>
+            </w:pPr>
             <w:r>
               <w:t>Dpkts</w:t>
             </w:r>
-            <w:proofErr w:type="spellEnd"/>
-          </w:p>
-        </w:tc>
-        <w:tc>
-          <w:tcPr>
-            <w:tcW w:w="758" w:type="dxa"/>
+          </w:p>
+        </w:tc>
+        <w:tc>
+          <w:tcPr>
+            <w:tcW w:w="1288" w:type="dxa"/>
             <w:noWrap/>
             <w:hideMark/>
           </w:tcPr>
@@ -1755,7 +1740,7 @@
         </w:tc>
         <w:tc>
           <w:tcPr>
-            <w:tcW w:w="7082" w:type="dxa"/>
+            <w:tcW w:w="6556" w:type="dxa"/>
             <w:noWrap/>
             <w:hideMark/>
           </w:tcPr>
@@ -1775,7 +1760,7 @@
         </w:trPr>
         <w:tc>
           <w:tcPr>
-            <w:tcW w:w="518" w:type="dxa"/>
+            <w:tcW w:w="570" w:type="dxa"/>
             <w:noWrap/>
             <w:hideMark/>
           </w:tcPr>
@@ -1790,24 +1775,22 @@
         </w:tc>
         <w:tc>
           <w:tcPr>
-            <w:tcW w:w="1002" w:type="dxa"/>
-            <w:noWrap/>
-            <w:hideMark/>
-          </w:tcPr>
-          <w:p>
-            <w:pPr>
-              <w:ind w:firstLine="0"/>
-            </w:pPr>
-            <w:proofErr w:type="spellStart"/>
+            <w:tcW w:w="1936" w:type="dxa"/>
+            <w:noWrap/>
+            <w:hideMark/>
+          </w:tcPr>
+          <w:p>
+            <w:pPr>
+              <w:ind w:firstLine="0"/>
+            </w:pPr>
             <w:r>
               <w:t>swin</w:t>
             </w:r>
-            <w:proofErr w:type="spellEnd"/>
-          </w:p>
-        </w:tc>
-        <w:tc>
-          <w:tcPr>
-            <w:tcW w:w="758" w:type="dxa"/>
+          </w:p>
+        </w:tc>
+        <w:tc>
+          <w:tcPr>
+            <w:tcW w:w="1288" w:type="dxa"/>
             <w:noWrap/>
             <w:hideMark/>
           </w:tcPr>
@@ -1822,7 +1805,7 @@
         </w:tc>
         <w:tc>
           <w:tcPr>
-            <w:tcW w:w="7082" w:type="dxa"/>
+            <w:tcW w:w="6556" w:type="dxa"/>
             <w:noWrap/>
             <w:hideMark/>
           </w:tcPr>
@@ -1842,7 +1825,7 @@
         </w:trPr>
         <w:tc>
           <w:tcPr>
-            <w:tcW w:w="518" w:type="dxa"/>
+            <w:tcW w:w="570" w:type="dxa"/>
             <w:noWrap/>
             <w:hideMark/>
           </w:tcPr>
@@ -1857,24 +1840,22 @@
         </w:tc>
         <w:tc>
           <w:tcPr>
-            <w:tcW w:w="1002" w:type="dxa"/>
-            <w:noWrap/>
-            <w:hideMark/>
-          </w:tcPr>
-          <w:p>
-            <w:pPr>
-              <w:ind w:firstLine="0"/>
-            </w:pPr>
-            <w:proofErr w:type="spellStart"/>
+            <w:tcW w:w="1936" w:type="dxa"/>
+            <w:noWrap/>
+            <w:hideMark/>
+          </w:tcPr>
+          <w:p>
+            <w:pPr>
+              <w:ind w:firstLine="0"/>
+            </w:pPr>
             <w:r>
               <w:t>dwin</w:t>
             </w:r>
-            <w:proofErr w:type="spellEnd"/>
-          </w:p>
-        </w:tc>
-        <w:tc>
-          <w:tcPr>
-            <w:tcW w:w="758" w:type="dxa"/>
+          </w:p>
+        </w:tc>
+        <w:tc>
+          <w:tcPr>
+            <w:tcW w:w="1288" w:type="dxa"/>
             <w:noWrap/>
             <w:hideMark/>
           </w:tcPr>
@@ -1889,7 +1870,7 @@
         </w:tc>
         <w:tc>
           <w:tcPr>
-            <w:tcW w:w="7082" w:type="dxa"/>
+            <w:tcW w:w="6556" w:type="dxa"/>
             <w:noWrap/>
             <w:hideMark/>
           </w:tcPr>
@@ -1909,7 +1890,7 @@
         </w:trPr>
         <w:tc>
           <w:tcPr>
-            <w:tcW w:w="518" w:type="dxa"/>
+            <w:tcW w:w="570" w:type="dxa"/>
             <w:noWrap/>
             <w:hideMark/>
           </w:tcPr>
@@ -1924,24 +1905,22 @@
         </w:tc>
         <w:tc>
           <w:tcPr>
-            <w:tcW w:w="1002" w:type="dxa"/>
-            <w:noWrap/>
-            <w:hideMark/>
-          </w:tcPr>
-          <w:p>
-            <w:pPr>
-              <w:ind w:firstLine="0"/>
-            </w:pPr>
-            <w:proofErr w:type="spellStart"/>
+            <w:tcW w:w="1936" w:type="dxa"/>
+            <w:noWrap/>
+            <w:hideMark/>
+          </w:tcPr>
+          <w:p>
+            <w:pPr>
+              <w:ind w:firstLine="0"/>
+            </w:pPr>
             <w:r>
               <w:t>stcpb</w:t>
             </w:r>
-            <w:proofErr w:type="spellEnd"/>
-          </w:p>
-        </w:tc>
-        <w:tc>
-          <w:tcPr>
-            <w:tcW w:w="758" w:type="dxa"/>
+          </w:p>
+        </w:tc>
+        <w:tc>
+          <w:tcPr>
+            <w:tcW w:w="1288" w:type="dxa"/>
             <w:noWrap/>
             <w:hideMark/>
           </w:tcPr>
@@ -1956,7 +1935,7 @@
         </w:tc>
         <w:tc>
           <w:tcPr>
-            <w:tcW w:w="7082" w:type="dxa"/>
+            <w:tcW w:w="6556" w:type="dxa"/>
             <w:noWrap/>
             <w:hideMark/>
           </w:tcPr>
@@ -1976,7 +1955,7 @@
         </w:trPr>
         <w:tc>
           <w:tcPr>
-            <w:tcW w:w="518" w:type="dxa"/>
+            <w:tcW w:w="570" w:type="dxa"/>
             <w:noWrap/>
             <w:hideMark/>
           </w:tcPr>
@@ -1991,24 +1970,22 @@
         </w:tc>
         <w:tc>
           <w:tcPr>
-            <w:tcW w:w="1002" w:type="dxa"/>
-            <w:noWrap/>
-            <w:hideMark/>
-          </w:tcPr>
-          <w:p>
-            <w:pPr>
-              <w:ind w:firstLine="0"/>
-            </w:pPr>
-            <w:proofErr w:type="spellStart"/>
+            <w:tcW w:w="1936" w:type="dxa"/>
+            <w:noWrap/>
+            <w:hideMark/>
+          </w:tcPr>
+          <w:p>
+            <w:pPr>
+              <w:ind w:firstLine="0"/>
+            </w:pPr>
             <w:r>
               <w:t>dtcpb</w:t>
             </w:r>
-            <w:proofErr w:type="spellEnd"/>
-          </w:p>
-        </w:tc>
-        <w:tc>
-          <w:tcPr>
-            <w:tcW w:w="758" w:type="dxa"/>
+          </w:p>
+        </w:tc>
+        <w:tc>
+          <w:tcPr>
+            <w:tcW w:w="1288" w:type="dxa"/>
             <w:noWrap/>
             <w:hideMark/>
           </w:tcPr>
@@ -2023,7 +2000,7 @@
         </w:tc>
         <w:tc>
           <w:tcPr>
-            <w:tcW w:w="7082" w:type="dxa"/>
+            <w:tcW w:w="6556" w:type="dxa"/>
             <w:noWrap/>
             <w:hideMark/>
           </w:tcPr>
@@ -2043,7 +2020,7 @@
         </w:trPr>
         <w:tc>
           <w:tcPr>
-            <w:tcW w:w="518" w:type="dxa"/>
+            <w:tcW w:w="570" w:type="dxa"/>
             <w:noWrap/>
             <w:hideMark/>
           </w:tcPr>
@@ -2058,24 +2035,22 @@
         </w:tc>
         <w:tc>
           <w:tcPr>
-            <w:tcW w:w="1002" w:type="dxa"/>
-            <w:noWrap/>
-            <w:hideMark/>
-          </w:tcPr>
-          <w:p>
-            <w:pPr>
-              <w:ind w:firstLine="0"/>
-            </w:pPr>
-            <w:proofErr w:type="spellStart"/>
+            <w:tcW w:w="1936" w:type="dxa"/>
+            <w:noWrap/>
+            <w:hideMark/>
+          </w:tcPr>
+          <w:p>
+            <w:pPr>
+              <w:ind w:firstLine="0"/>
+            </w:pPr>
             <w:r>
               <w:t>smeansz</w:t>
             </w:r>
-            <w:proofErr w:type="spellEnd"/>
-          </w:p>
-        </w:tc>
-        <w:tc>
-          <w:tcPr>
-            <w:tcW w:w="758" w:type="dxa"/>
+          </w:p>
+        </w:tc>
+        <w:tc>
+          <w:tcPr>
+            <w:tcW w:w="1288" w:type="dxa"/>
             <w:noWrap/>
             <w:hideMark/>
           </w:tcPr>
@@ -2090,30 +2065,17 @@
         </w:tc>
         <w:tc>
           <w:tcPr>
-            <w:tcW w:w="7082" w:type="dxa"/>
-            <w:noWrap/>
-            <w:hideMark/>
-          </w:tcPr>
-          <w:p>
-            <w:pPr>
-              <w:ind w:firstLine="0"/>
-            </w:pPr>
-            <w:r>
-              <w:t xml:space="preserve">Mean of </w:t>
-            </w:r>
-            <w:proofErr w:type="gramStart"/>
-            <w:r>
-              <w:t>the ?ow</w:t>
-            </w:r>
-            <w:proofErr w:type="gramEnd"/>
-            <w:r>
-              <w:t xml:space="preserve"> packet size transmitted by the </w:t>
-            </w:r>
-            <w:proofErr w:type="spellStart"/>
-            <w:r>
-              <w:t>src</w:t>
-            </w:r>
-            <w:proofErr w:type="spellEnd"/>
+            <w:tcW w:w="6556" w:type="dxa"/>
+            <w:noWrap/>
+            <w:hideMark/>
+          </w:tcPr>
+          <w:p>
+            <w:pPr>
+              <w:ind w:firstLine="0"/>
+            </w:pPr>
+            <w:r>
+              <w:t>Mean of the ?ow packet size transmitted by the src</w:t>
+            </w:r>
           </w:p>
         </w:tc>
       </w:tr>
@@ -2123,7 +2085,7 @@
         </w:trPr>
         <w:tc>
           <w:tcPr>
-            <w:tcW w:w="518" w:type="dxa"/>
+            <w:tcW w:w="570" w:type="dxa"/>
             <w:noWrap/>
             <w:hideMark/>
           </w:tcPr>
@@ -2138,24 +2100,22 @@
         </w:tc>
         <w:tc>
           <w:tcPr>
-            <w:tcW w:w="1002" w:type="dxa"/>
-            <w:noWrap/>
-            <w:hideMark/>
-          </w:tcPr>
-          <w:p>
-            <w:pPr>
-              <w:ind w:firstLine="0"/>
-            </w:pPr>
-            <w:proofErr w:type="spellStart"/>
+            <w:tcW w:w="1936" w:type="dxa"/>
+            <w:noWrap/>
+            <w:hideMark/>
+          </w:tcPr>
+          <w:p>
+            <w:pPr>
+              <w:ind w:firstLine="0"/>
+            </w:pPr>
             <w:r>
               <w:t>dmeansz</w:t>
             </w:r>
-            <w:proofErr w:type="spellEnd"/>
-          </w:p>
-        </w:tc>
-        <w:tc>
-          <w:tcPr>
-            <w:tcW w:w="758" w:type="dxa"/>
+          </w:p>
+        </w:tc>
+        <w:tc>
+          <w:tcPr>
+            <w:tcW w:w="1288" w:type="dxa"/>
             <w:noWrap/>
             <w:hideMark/>
           </w:tcPr>
@@ -2170,30 +2130,17 @@
         </w:tc>
         <w:tc>
           <w:tcPr>
-            <w:tcW w:w="7082" w:type="dxa"/>
-            <w:noWrap/>
-            <w:hideMark/>
-          </w:tcPr>
-          <w:p>
-            <w:pPr>
-              <w:ind w:firstLine="0"/>
-            </w:pPr>
-            <w:r>
-              <w:t xml:space="preserve">Mean of </w:t>
-            </w:r>
-            <w:proofErr w:type="gramStart"/>
-            <w:r>
-              <w:t>the ?ow</w:t>
-            </w:r>
-            <w:proofErr w:type="gramEnd"/>
-            <w:r>
-              <w:t xml:space="preserve"> packet size transmitted by the </w:t>
-            </w:r>
-            <w:proofErr w:type="spellStart"/>
-            <w:r>
-              <w:t>dst</w:t>
-            </w:r>
-            <w:proofErr w:type="spellEnd"/>
+            <w:tcW w:w="6556" w:type="dxa"/>
+            <w:noWrap/>
+            <w:hideMark/>
+          </w:tcPr>
+          <w:p>
+            <w:pPr>
+              <w:ind w:firstLine="0"/>
+            </w:pPr>
+            <w:r>
+              <w:t>Mean of the ?ow packet size transmitted by the dst</w:t>
+            </w:r>
           </w:p>
         </w:tc>
       </w:tr>
@@ -2203,7 +2150,7 @@
         </w:trPr>
         <w:tc>
           <w:tcPr>
-            <w:tcW w:w="518" w:type="dxa"/>
+            <w:tcW w:w="570" w:type="dxa"/>
             <w:noWrap/>
             <w:hideMark/>
           </w:tcPr>
@@ -2218,24 +2165,22 @@
         </w:tc>
         <w:tc>
           <w:tcPr>
-            <w:tcW w:w="1002" w:type="dxa"/>
-            <w:noWrap/>
-            <w:hideMark/>
-          </w:tcPr>
-          <w:p>
-            <w:pPr>
-              <w:ind w:firstLine="0"/>
-            </w:pPr>
-            <w:proofErr w:type="spellStart"/>
+            <w:tcW w:w="1936" w:type="dxa"/>
+            <w:noWrap/>
+            <w:hideMark/>
+          </w:tcPr>
+          <w:p>
+            <w:pPr>
+              <w:ind w:firstLine="0"/>
+            </w:pPr>
             <w:r>
               <w:t>trans_depth</w:t>
             </w:r>
-            <w:proofErr w:type="spellEnd"/>
-          </w:p>
-        </w:tc>
-        <w:tc>
-          <w:tcPr>
-            <w:tcW w:w="758" w:type="dxa"/>
+          </w:p>
+        </w:tc>
+        <w:tc>
+          <w:tcPr>
+            <w:tcW w:w="1288" w:type="dxa"/>
             <w:noWrap/>
             <w:hideMark/>
           </w:tcPr>
@@ -2250,7 +2195,7 @@
         </w:tc>
         <w:tc>
           <w:tcPr>
-            <w:tcW w:w="7082" w:type="dxa"/>
+            <w:tcW w:w="6556" w:type="dxa"/>
             <w:noWrap/>
             <w:hideMark/>
           </w:tcPr>
@@ -2270,7 +2215,7 @@
         </w:trPr>
         <w:tc>
           <w:tcPr>
-            <w:tcW w:w="518" w:type="dxa"/>
+            <w:tcW w:w="570" w:type="dxa"/>
             <w:noWrap/>
             <w:hideMark/>
           </w:tcPr>
@@ -2285,24 +2230,22 @@
         </w:tc>
         <w:tc>
           <w:tcPr>
-            <w:tcW w:w="1002" w:type="dxa"/>
-            <w:noWrap/>
-            <w:hideMark/>
-          </w:tcPr>
-          <w:p>
-            <w:pPr>
-              <w:ind w:firstLine="0"/>
-            </w:pPr>
-            <w:proofErr w:type="spellStart"/>
+            <w:tcW w:w="1936" w:type="dxa"/>
+            <w:noWrap/>
+            <w:hideMark/>
+          </w:tcPr>
+          <w:p>
+            <w:pPr>
+              <w:ind w:firstLine="0"/>
+            </w:pPr>
             <w:r>
               <w:t>res_bdy_len</w:t>
             </w:r>
-            <w:proofErr w:type="spellEnd"/>
-          </w:p>
-        </w:tc>
-        <w:tc>
-          <w:tcPr>
-            <w:tcW w:w="758" w:type="dxa"/>
+          </w:p>
+        </w:tc>
+        <w:tc>
+          <w:tcPr>
+            <w:tcW w:w="1288" w:type="dxa"/>
             <w:noWrap/>
             <w:hideMark/>
           </w:tcPr>
@@ -2317,7 +2260,7 @@
         </w:tc>
         <w:tc>
           <w:tcPr>
-            <w:tcW w:w="7082" w:type="dxa"/>
+            <w:tcW w:w="6556" w:type="dxa"/>
             <w:noWrap/>
             <w:hideMark/>
           </w:tcPr>
@@ -2337,7 +2280,7 @@
         </w:trPr>
         <w:tc>
           <w:tcPr>
-            <w:tcW w:w="518" w:type="dxa"/>
+            <w:tcW w:w="570" w:type="dxa"/>
             <w:noWrap/>
             <w:hideMark/>
           </w:tcPr>
@@ -2352,24 +2295,22 @@
         </w:tc>
         <w:tc>
           <w:tcPr>
-            <w:tcW w:w="1002" w:type="dxa"/>
-            <w:noWrap/>
-            <w:hideMark/>
-          </w:tcPr>
-          <w:p>
-            <w:pPr>
-              <w:ind w:firstLine="0"/>
-            </w:pPr>
-            <w:proofErr w:type="spellStart"/>
+            <w:tcW w:w="1936" w:type="dxa"/>
+            <w:noWrap/>
+            <w:hideMark/>
+          </w:tcPr>
+          <w:p>
+            <w:pPr>
+              <w:ind w:firstLine="0"/>
+            </w:pPr>
             <w:r>
               <w:t>Sjit</w:t>
             </w:r>
-            <w:proofErr w:type="spellEnd"/>
-          </w:p>
-        </w:tc>
-        <w:tc>
-          <w:tcPr>
-            <w:tcW w:w="758" w:type="dxa"/>
+          </w:p>
+        </w:tc>
+        <w:tc>
+          <w:tcPr>
+            <w:tcW w:w="1288" w:type="dxa"/>
             <w:noWrap/>
             <w:hideMark/>
           </w:tcPr>
@@ -2384,24 +2325,16 @@
         </w:tc>
         <w:tc>
           <w:tcPr>
-            <w:tcW w:w="7082" w:type="dxa"/>
-            <w:noWrap/>
-            <w:hideMark/>
-          </w:tcPr>
-          <w:p>
-            <w:pPr>
-              <w:ind w:firstLine="0"/>
-            </w:pPr>
-            <w:r>
-              <w:t>Source jitter (</w:t>
-            </w:r>
-            <w:proofErr w:type="spellStart"/>
-            <w:r>
-              <w:t>mSec</w:t>
-            </w:r>
-            <w:proofErr w:type="spellEnd"/>
-            <w:r>
-              <w:t>)</w:t>
+            <w:tcW w:w="6556" w:type="dxa"/>
+            <w:noWrap/>
+            <w:hideMark/>
+          </w:tcPr>
+          <w:p>
+            <w:pPr>
+              <w:ind w:firstLine="0"/>
+            </w:pPr>
+            <w:r>
+              <w:t>Source jitter (mSec)</w:t>
             </w:r>
           </w:p>
         </w:tc>
@@ -2412,7 +2345,7 @@
         </w:trPr>
         <w:tc>
           <w:tcPr>
-            <w:tcW w:w="518" w:type="dxa"/>
+            <w:tcW w:w="570" w:type="dxa"/>
             <w:noWrap/>
             <w:hideMark/>
           </w:tcPr>
@@ -2427,24 +2360,22 @@
         </w:tc>
         <w:tc>
           <w:tcPr>
-            <w:tcW w:w="1002" w:type="dxa"/>
-            <w:noWrap/>
-            <w:hideMark/>
-          </w:tcPr>
-          <w:p>
-            <w:pPr>
-              <w:ind w:firstLine="0"/>
-            </w:pPr>
-            <w:proofErr w:type="spellStart"/>
+            <w:tcW w:w="1936" w:type="dxa"/>
+            <w:noWrap/>
+            <w:hideMark/>
+          </w:tcPr>
+          <w:p>
+            <w:pPr>
+              <w:ind w:firstLine="0"/>
+            </w:pPr>
             <w:r>
               <w:t>Djit</w:t>
             </w:r>
-            <w:proofErr w:type="spellEnd"/>
-          </w:p>
-        </w:tc>
-        <w:tc>
-          <w:tcPr>
-            <w:tcW w:w="758" w:type="dxa"/>
+          </w:p>
+        </w:tc>
+        <w:tc>
+          <w:tcPr>
+            <w:tcW w:w="1288" w:type="dxa"/>
             <w:noWrap/>
             <w:hideMark/>
           </w:tcPr>
@@ -2459,24 +2390,16 @@
         </w:tc>
         <w:tc>
           <w:tcPr>
-            <w:tcW w:w="7082" w:type="dxa"/>
-            <w:noWrap/>
-            <w:hideMark/>
-          </w:tcPr>
-          <w:p>
-            <w:pPr>
-              <w:ind w:firstLine="0"/>
-            </w:pPr>
-            <w:r>
-              <w:t>Destination jitter (</w:t>
-            </w:r>
-            <w:proofErr w:type="spellStart"/>
-            <w:r>
-              <w:t>mSec</w:t>
-            </w:r>
-            <w:proofErr w:type="spellEnd"/>
-            <w:r>
-              <w:t>)</w:t>
+            <w:tcW w:w="6556" w:type="dxa"/>
+            <w:noWrap/>
+            <w:hideMark/>
+          </w:tcPr>
+          <w:p>
+            <w:pPr>
+              <w:ind w:firstLine="0"/>
+            </w:pPr>
+            <w:r>
+              <w:t>Destination jitter (mSec)</w:t>
             </w:r>
           </w:p>
         </w:tc>
@@ -2487,39 +2410,38 @@
         </w:trPr>
         <w:tc>
           <w:tcPr>
-            <w:tcW w:w="518" w:type="dxa"/>
-            <w:noWrap/>
-            <w:hideMark/>
-          </w:tcPr>
-          <w:p>
-            <w:pPr>
-              <w:ind w:firstLine="0"/>
-            </w:pPr>
-            <w:r>
+            <w:tcW w:w="570" w:type="dxa"/>
+            <w:noWrap/>
+            <w:hideMark/>
+          </w:tcPr>
+          <w:p>
+            <w:pPr>
+              <w:ind w:firstLine="0"/>
+            </w:pPr>
+            <w:r>
+              <w:lastRenderedPageBreak/>
               <w:t>29</w:t>
             </w:r>
           </w:p>
         </w:tc>
         <w:tc>
           <w:tcPr>
-            <w:tcW w:w="1002" w:type="dxa"/>
-            <w:noWrap/>
-            <w:hideMark/>
-          </w:tcPr>
-          <w:p>
-            <w:pPr>
-              <w:ind w:firstLine="0"/>
-            </w:pPr>
-            <w:proofErr w:type="spellStart"/>
+            <w:tcW w:w="1936" w:type="dxa"/>
+            <w:noWrap/>
+            <w:hideMark/>
+          </w:tcPr>
+          <w:p>
+            <w:pPr>
+              <w:ind w:firstLine="0"/>
+            </w:pPr>
             <w:r>
               <w:t>Stime</w:t>
             </w:r>
-            <w:proofErr w:type="spellEnd"/>
-          </w:p>
-        </w:tc>
-        <w:tc>
-          <w:tcPr>
-            <w:tcW w:w="758" w:type="dxa"/>
+          </w:p>
+        </w:tc>
+        <w:tc>
+          <w:tcPr>
+            <w:tcW w:w="1288" w:type="dxa"/>
             <w:noWrap/>
             <w:hideMark/>
           </w:tcPr>
@@ -2534,7 +2456,7 @@
         </w:tc>
         <w:tc>
           <w:tcPr>
-            <w:tcW w:w="7082" w:type="dxa"/>
+            <w:tcW w:w="6556" w:type="dxa"/>
             <w:noWrap/>
             <w:hideMark/>
           </w:tcPr>
@@ -2554,7 +2476,7 @@
         </w:trPr>
         <w:tc>
           <w:tcPr>
-            <w:tcW w:w="518" w:type="dxa"/>
+            <w:tcW w:w="570" w:type="dxa"/>
             <w:noWrap/>
             <w:hideMark/>
           </w:tcPr>
@@ -2569,24 +2491,22 @@
         </w:tc>
         <w:tc>
           <w:tcPr>
-            <w:tcW w:w="1002" w:type="dxa"/>
-            <w:noWrap/>
-            <w:hideMark/>
-          </w:tcPr>
-          <w:p>
-            <w:pPr>
-              <w:ind w:firstLine="0"/>
-            </w:pPr>
-            <w:proofErr w:type="spellStart"/>
+            <w:tcW w:w="1936" w:type="dxa"/>
+            <w:noWrap/>
+            <w:hideMark/>
+          </w:tcPr>
+          <w:p>
+            <w:pPr>
+              <w:ind w:firstLine="0"/>
+            </w:pPr>
             <w:r>
               <w:t>Ltime</w:t>
             </w:r>
-            <w:proofErr w:type="spellEnd"/>
-          </w:p>
-        </w:tc>
-        <w:tc>
-          <w:tcPr>
-            <w:tcW w:w="758" w:type="dxa"/>
+          </w:p>
+        </w:tc>
+        <w:tc>
+          <w:tcPr>
+            <w:tcW w:w="1288" w:type="dxa"/>
             <w:noWrap/>
             <w:hideMark/>
           </w:tcPr>
@@ -2601,7 +2521,7 @@
         </w:tc>
         <w:tc>
           <w:tcPr>
-            <w:tcW w:w="7082" w:type="dxa"/>
+            <w:tcW w:w="6556" w:type="dxa"/>
             <w:noWrap/>
             <w:hideMark/>
           </w:tcPr>
@@ -2621,7 +2541,7 @@
         </w:trPr>
         <w:tc>
           <w:tcPr>
-            <w:tcW w:w="518" w:type="dxa"/>
+            <w:tcW w:w="570" w:type="dxa"/>
             <w:noWrap/>
             <w:hideMark/>
           </w:tcPr>
@@ -2636,24 +2556,22 @@
         </w:tc>
         <w:tc>
           <w:tcPr>
-            <w:tcW w:w="1002" w:type="dxa"/>
-            <w:noWrap/>
-            <w:hideMark/>
-          </w:tcPr>
-          <w:p>
-            <w:pPr>
-              <w:ind w:firstLine="0"/>
-            </w:pPr>
-            <w:proofErr w:type="spellStart"/>
+            <w:tcW w:w="1936" w:type="dxa"/>
+            <w:noWrap/>
+            <w:hideMark/>
+          </w:tcPr>
+          <w:p>
+            <w:pPr>
+              <w:ind w:firstLine="0"/>
+            </w:pPr>
             <w:r>
               <w:t>Sintpkt</w:t>
             </w:r>
-            <w:proofErr w:type="spellEnd"/>
-          </w:p>
-        </w:tc>
-        <w:tc>
-          <w:tcPr>
-            <w:tcW w:w="758" w:type="dxa"/>
+          </w:p>
+        </w:tc>
+        <w:tc>
+          <w:tcPr>
+            <w:tcW w:w="1288" w:type="dxa"/>
             <w:noWrap/>
             <w:hideMark/>
           </w:tcPr>
@@ -2668,24 +2586,16 @@
         </w:tc>
         <w:tc>
           <w:tcPr>
-            <w:tcW w:w="7082" w:type="dxa"/>
-            <w:noWrap/>
-            <w:hideMark/>
-          </w:tcPr>
-          <w:p>
-            <w:pPr>
-              <w:ind w:firstLine="0"/>
-            </w:pPr>
-            <w:r>
-              <w:t>Source interpacket arrival time (</w:t>
-            </w:r>
-            <w:proofErr w:type="spellStart"/>
-            <w:r>
-              <w:t>mSec</w:t>
-            </w:r>
-            <w:proofErr w:type="spellEnd"/>
-            <w:r>
-              <w:t>)</w:t>
+            <w:tcW w:w="6556" w:type="dxa"/>
+            <w:noWrap/>
+            <w:hideMark/>
+          </w:tcPr>
+          <w:p>
+            <w:pPr>
+              <w:ind w:firstLine="0"/>
+            </w:pPr>
+            <w:r>
+              <w:t>Source interpacket arrival time (mSec)</w:t>
             </w:r>
           </w:p>
         </w:tc>
@@ -2696,7 +2606,7 @@
         </w:trPr>
         <w:tc>
           <w:tcPr>
-            <w:tcW w:w="518" w:type="dxa"/>
+            <w:tcW w:w="570" w:type="dxa"/>
             <w:noWrap/>
             <w:hideMark/>
           </w:tcPr>
@@ -2711,24 +2621,22 @@
         </w:tc>
         <w:tc>
           <w:tcPr>
-            <w:tcW w:w="1002" w:type="dxa"/>
-            <w:noWrap/>
-            <w:hideMark/>
-          </w:tcPr>
-          <w:p>
-            <w:pPr>
-              <w:ind w:firstLine="0"/>
-            </w:pPr>
-            <w:proofErr w:type="spellStart"/>
+            <w:tcW w:w="1936" w:type="dxa"/>
+            <w:noWrap/>
+            <w:hideMark/>
+          </w:tcPr>
+          <w:p>
+            <w:pPr>
+              <w:ind w:firstLine="0"/>
+            </w:pPr>
             <w:r>
               <w:t>Dintpkt</w:t>
             </w:r>
-            <w:proofErr w:type="spellEnd"/>
-          </w:p>
-        </w:tc>
-        <w:tc>
-          <w:tcPr>
-            <w:tcW w:w="758" w:type="dxa"/>
+          </w:p>
+        </w:tc>
+        <w:tc>
+          <w:tcPr>
+            <w:tcW w:w="1288" w:type="dxa"/>
             <w:noWrap/>
             <w:hideMark/>
           </w:tcPr>
@@ -2743,24 +2651,16 @@
         </w:tc>
         <w:tc>
           <w:tcPr>
-            <w:tcW w:w="7082" w:type="dxa"/>
-            <w:noWrap/>
-            <w:hideMark/>
-          </w:tcPr>
-          <w:p>
-            <w:pPr>
-              <w:ind w:firstLine="0"/>
-            </w:pPr>
-            <w:r>
-              <w:t>Destination interpacket arrival time (</w:t>
-            </w:r>
-            <w:proofErr w:type="spellStart"/>
-            <w:r>
-              <w:t>mSec</w:t>
-            </w:r>
-            <w:proofErr w:type="spellEnd"/>
-            <w:r>
-              <w:t>)</w:t>
+            <w:tcW w:w="6556" w:type="dxa"/>
+            <w:noWrap/>
+            <w:hideMark/>
+          </w:tcPr>
+          <w:p>
+            <w:pPr>
+              <w:ind w:firstLine="0"/>
+            </w:pPr>
+            <w:r>
+              <w:t>Destination interpacket arrival time (mSec)</w:t>
             </w:r>
           </w:p>
         </w:tc>
@@ -2771,7 +2671,7 @@
         </w:trPr>
         <w:tc>
           <w:tcPr>
-            <w:tcW w:w="518" w:type="dxa"/>
+            <w:tcW w:w="570" w:type="dxa"/>
             <w:noWrap/>
             <w:hideMark/>
           </w:tcPr>
@@ -2786,24 +2686,22 @@
         </w:tc>
         <w:tc>
           <w:tcPr>
-            <w:tcW w:w="1002" w:type="dxa"/>
-            <w:noWrap/>
-            <w:hideMark/>
-          </w:tcPr>
-          <w:p>
-            <w:pPr>
-              <w:ind w:firstLine="0"/>
-            </w:pPr>
-            <w:proofErr w:type="spellStart"/>
+            <w:tcW w:w="1936" w:type="dxa"/>
+            <w:noWrap/>
+            <w:hideMark/>
+          </w:tcPr>
+          <w:p>
+            <w:pPr>
+              <w:ind w:firstLine="0"/>
+            </w:pPr>
             <w:r>
               <w:t>tcprtt</w:t>
             </w:r>
-            <w:proofErr w:type="spellEnd"/>
-          </w:p>
-        </w:tc>
-        <w:tc>
-          <w:tcPr>
-            <w:tcW w:w="758" w:type="dxa"/>
+          </w:p>
+        </w:tc>
+        <w:tc>
+          <w:tcPr>
+            <w:tcW w:w="1288" w:type="dxa"/>
             <w:noWrap/>
             <w:hideMark/>
           </w:tcPr>
@@ -2818,32 +2716,16 @@
         </w:tc>
         <w:tc>
           <w:tcPr>
-            <w:tcW w:w="7082" w:type="dxa"/>
-            <w:noWrap/>
-            <w:hideMark/>
-          </w:tcPr>
-          <w:p>
-            <w:pPr>
-              <w:ind w:firstLine="0"/>
-            </w:pPr>
-            <w:r>
-              <w:t>TCP connection setup round-trip time, the sum of ’</w:t>
-            </w:r>
-            <w:proofErr w:type="spellStart"/>
-            <w:r>
-              <w:t>synack</w:t>
-            </w:r>
-            <w:proofErr w:type="spellEnd"/>
-            <w:r>
-              <w:t>’ and ’</w:t>
-            </w:r>
-            <w:proofErr w:type="spellStart"/>
-            <w:r>
-              <w:t>ackdat</w:t>
-            </w:r>
-            <w:proofErr w:type="spellEnd"/>
-            <w:r>
-              <w:t>’.</w:t>
+            <w:tcW w:w="6556" w:type="dxa"/>
+            <w:noWrap/>
+            <w:hideMark/>
+          </w:tcPr>
+          <w:p>
+            <w:pPr>
+              <w:ind w:firstLine="0"/>
+            </w:pPr>
+            <w:r>
+              <w:t>TCP connection setup round-trip time, the sum of ’synack’ and ’ackdat’.</w:t>
             </w:r>
           </w:p>
         </w:tc>
@@ -2854,40 +2736,37 @@
         </w:trPr>
         <w:tc>
           <w:tcPr>
-            <w:tcW w:w="518" w:type="dxa"/>
-            <w:noWrap/>
-            <w:hideMark/>
-          </w:tcPr>
-          <w:p>
-            <w:pPr>
-              <w:ind w:firstLine="0"/>
-            </w:pPr>
-            <w:r>
-              <w:lastRenderedPageBreak/>
+            <w:tcW w:w="570" w:type="dxa"/>
+            <w:noWrap/>
+            <w:hideMark/>
+          </w:tcPr>
+          <w:p>
+            <w:pPr>
+              <w:ind w:firstLine="0"/>
+            </w:pPr>
+            <w:r>
               <w:t>34</w:t>
             </w:r>
           </w:p>
         </w:tc>
         <w:tc>
           <w:tcPr>
-            <w:tcW w:w="1002" w:type="dxa"/>
-            <w:noWrap/>
-            <w:hideMark/>
-          </w:tcPr>
-          <w:p>
-            <w:pPr>
-              <w:ind w:firstLine="0"/>
-            </w:pPr>
-            <w:proofErr w:type="spellStart"/>
+            <w:tcW w:w="1936" w:type="dxa"/>
+            <w:noWrap/>
+            <w:hideMark/>
+          </w:tcPr>
+          <w:p>
+            <w:pPr>
+              <w:ind w:firstLine="0"/>
+            </w:pPr>
             <w:r>
               <w:t>synack</w:t>
             </w:r>
-            <w:proofErr w:type="spellEnd"/>
-          </w:p>
-        </w:tc>
-        <w:tc>
-          <w:tcPr>
-            <w:tcW w:w="758" w:type="dxa"/>
+          </w:p>
+        </w:tc>
+        <w:tc>
+          <w:tcPr>
+            <w:tcW w:w="1288" w:type="dxa"/>
             <w:noWrap/>
             <w:hideMark/>
           </w:tcPr>
@@ -2902,7 +2781,7 @@
         </w:tc>
         <w:tc>
           <w:tcPr>
-            <w:tcW w:w="7082" w:type="dxa"/>
+            <w:tcW w:w="6556" w:type="dxa"/>
             <w:noWrap/>
             <w:hideMark/>
           </w:tcPr>
@@ -2922,7 +2801,7 @@
         </w:trPr>
         <w:tc>
           <w:tcPr>
-            <w:tcW w:w="518" w:type="dxa"/>
+            <w:tcW w:w="570" w:type="dxa"/>
             <w:noWrap/>
             <w:hideMark/>
           </w:tcPr>
@@ -2937,24 +2816,22 @@
         </w:tc>
         <w:tc>
           <w:tcPr>
-            <w:tcW w:w="1002" w:type="dxa"/>
-            <w:noWrap/>
-            <w:hideMark/>
-          </w:tcPr>
-          <w:p>
-            <w:pPr>
-              <w:ind w:firstLine="0"/>
-            </w:pPr>
-            <w:proofErr w:type="spellStart"/>
+            <w:tcW w:w="1936" w:type="dxa"/>
+            <w:noWrap/>
+            <w:hideMark/>
+          </w:tcPr>
+          <w:p>
+            <w:pPr>
+              <w:ind w:firstLine="0"/>
+            </w:pPr>
             <w:r>
               <w:t>ackdat</w:t>
             </w:r>
-            <w:proofErr w:type="spellEnd"/>
-          </w:p>
-        </w:tc>
-        <w:tc>
-          <w:tcPr>
-            <w:tcW w:w="758" w:type="dxa"/>
+          </w:p>
+        </w:tc>
+        <w:tc>
+          <w:tcPr>
+            <w:tcW w:w="1288" w:type="dxa"/>
             <w:noWrap/>
             <w:hideMark/>
           </w:tcPr>
@@ -2969,7 +2846,7 @@
         </w:tc>
         <w:tc>
           <w:tcPr>
-            <w:tcW w:w="7082" w:type="dxa"/>
+            <w:tcW w:w="6556" w:type="dxa"/>
             <w:noWrap/>
             <w:hideMark/>
           </w:tcPr>
@@ -2989,7 +2866,7 @@
         </w:trPr>
         <w:tc>
           <w:tcPr>
-            <w:tcW w:w="518" w:type="dxa"/>
+            <w:tcW w:w="570" w:type="dxa"/>
             <w:noWrap/>
             <w:hideMark/>
           </w:tcPr>
@@ -3004,24 +2881,22 @@
         </w:tc>
         <w:tc>
           <w:tcPr>
-            <w:tcW w:w="1002" w:type="dxa"/>
-            <w:noWrap/>
-            <w:hideMark/>
-          </w:tcPr>
-          <w:p>
-            <w:pPr>
-              <w:ind w:firstLine="0"/>
-            </w:pPr>
-            <w:proofErr w:type="spellStart"/>
+            <w:tcW w:w="1936" w:type="dxa"/>
+            <w:noWrap/>
+            <w:hideMark/>
+          </w:tcPr>
+          <w:p>
+            <w:pPr>
+              <w:ind w:firstLine="0"/>
+            </w:pPr>
             <w:r>
               <w:t>is_sm_ips_ports</w:t>
             </w:r>
-            <w:proofErr w:type="spellEnd"/>
-          </w:p>
-        </w:tc>
-        <w:tc>
-          <w:tcPr>
-            <w:tcW w:w="758" w:type="dxa"/>
+          </w:p>
+        </w:tc>
+        <w:tc>
+          <w:tcPr>
+            <w:tcW w:w="1288" w:type="dxa"/>
             <w:noWrap/>
             <w:hideMark/>
           </w:tcPr>
@@ -3036,24 +2911,16 @@
         </w:tc>
         <w:tc>
           <w:tcPr>
-            <w:tcW w:w="7082" w:type="dxa"/>
-            <w:noWrap/>
-            <w:hideMark/>
-          </w:tcPr>
-          <w:p>
-            <w:pPr>
-              <w:ind w:firstLine="0"/>
-            </w:pPr>
-            <w:r>
-              <w:t>If source (1) and destination (</w:t>
-            </w:r>
-            <w:proofErr w:type="gramStart"/>
-            <w:r>
-              <w:t>3)IP</w:t>
-            </w:r>
-            <w:proofErr w:type="gramEnd"/>
-            <w:r>
-              <w:t xml:space="preserve"> addresses equal and port numbers (2)(4) equal then, this variable takes value 1 else 0</w:t>
+            <w:tcW w:w="6556" w:type="dxa"/>
+            <w:noWrap/>
+            <w:hideMark/>
+          </w:tcPr>
+          <w:p>
+            <w:pPr>
+              <w:ind w:firstLine="0"/>
+            </w:pPr>
+            <w:r>
+              <w:t>If source (1) and destination (3)IP addresses equal and port numbers (2)(4) equal then, this variable takes value 1 else 0</w:t>
             </w:r>
           </w:p>
         </w:tc>
@@ -3064,7 +2931,7 @@
         </w:trPr>
         <w:tc>
           <w:tcPr>
-            <w:tcW w:w="518" w:type="dxa"/>
+            <w:tcW w:w="570" w:type="dxa"/>
             <w:noWrap/>
             <w:hideMark/>
           </w:tcPr>
@@ -3079,24 +2946,22 @@
         </w:tc>
         <w:tc>
           <w:tcPr>
-            <w:tcW w:w="1002" w:type="dxa"/>
-            <w:noWrap/>
-            <w:hideMark/>
-          </w:tcPr>
-          <w:p>
-            <w:pPr>
-              <w:ind w:firstLine="0"/>
-            </w:pPr>
-            <w:proofErr w:type="spellStart"/>
+            <w:tcW w:w="1936" w:type="dxa"/>
+            <w:noWrap/>
+            <w:hideMark/>
+          </w:tcPr>
+          <w:p>
+            <w:pPr>
+              <w:ind w:firstLine="0"/>
+            </w:pPr>
             <w:r>
               <w:t>ct_state_ttl</w:t>
             </w:r>
-            <w:proofErr w:type="spellEnd"/>
-          </w:p>
-        </w:tc>
-        <w:tc>
-          <w:tcPr>
-            <w:tcW w:w="758" w:type="dxa"/>
+          </w:p>
+        </w:tc>
+        <w:tc>
+          <w:tcPr>
+            <w:tcW w:w="1288" w:type="dxa"/>
             <w:noWrap/>
             <w:hideMark/>
           </w:tcPr>
@@ -3111,7 +2976,7 @@
         </w:tc>
         <w:tc>
           <w:tcPr>
-            <w:tcW w:w="7082" w:type="dxa"/>
+            <w:tcW w:w="6556" w:type="dxa"/>
             <w:noWrap/>
             <w:hideMark/>
           </w:tcPr>
@@ -3131,7 +2996,7 @@
         </w:trPr>
         <w:tc>
           <w:tcPr>
-            <w:tcW w:w="518" w:type="dxa"/>
+            <w:tcW w:w="570" w:type="dxa"/>
             <w:noWrap/>
             <w:hideMark/>
           </w:tcPr>
@@ -3146,24 +3011,22 @@
         </w:tc>
         <w:tc>
           <w:tcPr>
-            <w:tcW w:w="1002" w:type="dxa"/>
-            <w:noWrap/>
-            <w:hideMark/>
-          </w:tcPr>
-          <w:p>
-            <w:pPr>
-              <w:ind w:firstLine="0"/>
-            </w:pPr>
-            <w:proofErr w:type="spellStart"/>
+            <w:tcW w:w="1936" w:type="dxa"/>
+            <w:noWrap/>
+            <w:hideMark/>
+          </w:tcPr>
+          <w:p>
+            <w:pPr>
+              <w:ind w:firstLine="0"/>
+            </w:pPr>
             <w:r>
               <w:t>ct_flw_http_mthd</w:t>
             </w:r>
-            <w:proofErr w:type="spellEnd"/>
-          </w:p>
-        </w:tc>
-        <w:tc>
-          <w:tcPr>
-            <w:tcW w:w="758" w:type="dxa"/>
+          </w:p>
+        </w:tc>
+        <w:tc>
+          <w:tcPr>
+            <w:tcW w:w="1288" w:type="dxa"/>
             <w:noWrap/>
             <w:hideMark/>
           </w:tcPr>
@@ -3178,7 +3041,7 @@
         </w:tc>
         <w:tc>
           <w:tcPr>
-            <w:tcW w:w="7082" w:type="dxa"/>
+            <w:tcW w:w="6556" w:type="dxa"/>
             <w:noWrap/>
             <w:hideMark/>
           </w:tcPr>
@@ -3198,7 +3061,7 @@
         </w:trPr>
         <w:tc>
           <w:tcPr>
-            <w:tcW w:w="518" w:type="dxa"/>
+            <w:tcW w:w="570" w:type="dxa"/>
             <w:noWrap/>
             <w:hideMark/>
           </w:tcPr>
@@ -3213,24 +3076,22 @@
         </w:tc>
         <w:tc>
           <w:tcPr>
-            <w:tcW w:w="1002" w:type="dxa"/>
-            <w:noWrap/>
-            <w:hideMark/>
-          </w:tcPr>
-          <w:p>
-            <w:pPr>
-              <w:ind w:firstLine="0"/>
-            </w:pPr>
-            <w:proofErr w:type="spellStart"/>
+            <w:tcW w:w="1936" w:type="dxa"/>
+            <w:noWrap/>
+            <w:hideMark/>
+          </w:tcPr>
+          <w:p>
+            <w:pPr>
+              <w:ind w:firstLine="0"/>
+            </w:pPr>
             <w:r>
               <w:t>is_ftp_login</w:t>
             </w:r>
-            <w:proofErr w:type="spellEnd"/>
-          </w:p>
-        </w:tc>
-        <w:tc>
-          <w:tcPr>
-            <w:tcW w:w="758" w:type="dxa"/>
+          </w:p>
+        </w:tc>
+        <w:tc>
+          <w:tcPr>
+            <w:tcW w:w="1288" w:type="dxa"/>
             <w:noWrap/>
             <w:hideMark/>
           </w:tcPr>
@@ -3245,24 +3106,16 @@
         </w:tc>
         <w:tc>
           <w:tcPr>
-            <w:tcW w:w="7082" w:type="dxa"/>
-            <w:noWrap/>
-            <w:hideMark/>
-          </w:tcPr>
-          <w:p>
-            <w:pPr>
-              <w:ind w:firstLine="0"/>
-            </w:pPr>
-            <w:r>
-              <w:t xml:space="preserve">If the ftp session is accessed by user and </w:t>
-            </w:r>
-            <w:proofErr w:type="gramStart"/>
-            <w:r>
-              <w:t>password</w:t>
-            </w:r>
-            <w:proofErr w:type="gramEnd"/>
-            <w:r>
-              <w:t xml:space="preserve"> then 1 else 0.</w:t>
+            <w:tcW w:w="6556" w:type="dxa"/>
+            <w:noWrap/>
+            <w:hideMark/>
+          </w:tcPr>
+          <w:p>
+            <w:pPr>
+              <w:ind w:firstLine="0"/>
+            </w:pPr>
+            <w:r>
+              <w:t>If the ftp session is accessed by user and password then 1 else 0.</w:t>
             </w:r>
           </w:p>
         </w:tc>
@@ -3273,7 +3126,7 @@
         </w:trPr>
         <w:tc>
           <w:tcPr>
-            <w:tcW w:w="518" w:type="dxa"/>
+            <w:tcW w:w="570" w:type="dxa"/>
             <w:noWrap/>
             <w:hideMark/>
           </w:tcPr>
@@ -3288,24 +3141,22 @@
         </w:tc>
         <w:tc>
           <w:tcPr>
-            <w:tcW w:w="1002" w:type="dxa"/>
-            <w:noWrap/>
-            <w:hideMark/>
-          </w:tcPr>
-          <w:p>
-            <w:pPr>
-              <w:ind w:firstLine="0"/>
-            </w:pPr>
-            <w:proofErr w:type="spellStart"/>
+            <w:tcW w:w="1936" w:type="dxa"/>
+            <w:noWrap/>
+            <w:hideMark/>
+          </w:tcPr>
+          <w:p>
+            <w:pPr>
+              <w:ind w:firstLine="0"/>
+            </w:pPr>
             <w:r>
               <w:t>ct_ftp_cmd</w:t>
             </w:r>
-            <w:proofErr w:type="spellEnd"/>
-          </w:p>
-        </w:tc>
-        <w:tc>
-          <w:tcPr>
-            <w:tcW w:w="758" w:type="dxa"/>
+          </w:p>
+        </w:tc>
+        <w:tc>
+          <w:tcPr>
+            <w:tcW w:w="1288" w:type="dxa"/>
             <w:noWrap/>
             <w:hideMark/>
           </w:tcPr>
@@ -3320,7 +3171,7 @@
         </w:tc>
         <w:tc>
           <w:tcPr>
-            <w:tcW w:w="7082" w:type="dxa"/>
+            <w:tcW w:w="6556" w:type="dxa"/>
             <w:noWrap/>
             <w:hideMark/>
           </w:tcPr>
@@ -3340,7 +3191,7 @@
         </w:trPr>
         <w:tc>
           <w:tcPr>
-            <w:tcW w:w="518" w:type="dxa"/>
+            <w:tcW w:w="570" w:type="dxa"/>
             <w:noWrap/>
             <w:hideMark/>
           </w:tcPr>
@@ -3355,24 +3206,22 @@
         </w:tc>
         <w:tc>
           <w:tcPr>
-            <w:tcW w:w="1002" w:type="dxa"/>
-            <w:noWrap/>
-            <w:hideMark/>
-          </w:tcPr>
-          <w:p>
-            <w:pPr>
-              <w:ind w:firstLine="0"/>
-            </w:pPr>
-            <w:proofErr w:type="spellStart"/>
+            <w:tcW w:w="1936" w:type="dxa"/>
+            <w:noWrap/>
+            <w:hideMark/>
+          </w:tcPr>
+          <w:p>
+            <w:pPr>
+              <w:ind w:firstLine="0"/>
+            </w:pPr>
             <w:r>
               <w:t>ct_srv_src</w:t>
             </w:r>
-            <w:proofErr w:type="spellEnd"/>
-          </w:p>
-        </w:tc>
-        <w:tc>
-          <w:tcPr>
-            <w:tcW w:w="758" w:type="dxa"/>
+          </w:p>
+        </w:tc>
+        <w:tc>
+          <w:tcPr>
+            <w:tcW w:w="1288" w:type="dxa"/>
             <w:noWrap/>
             <w:hideMark/>
           </w:tcPr>
@@ -3387,7 +3236,7 @@
         </w:tc>
         <w:tc>
           <w:tcPr>
-            <w:tcW w:w="7082" w:type="dxa"/>
+            <w:tcW w:w="6556" w:type="dxa"/>
             <w:noWrap/>
             <w:hideMark/>
           </w:tcPr>
@@ -3407,7 +3256,7 @@
         </w:trPr>
         <w:tc>
           <w:tcPr>
-            <w:tcW w:w="518" w:type="dxa"/>
+            <w:tcW w:w="570" w:type="dxa"/>
             <w:noWrap/>
             <w:hideMark/>
           </w:tcPr>
@@ -3422,24 +3271,22 @@
         </w:tc>
         <w:tc>
           <w:tcPr>
-            <w:tcW w:w="1002" w:type="dxa"/>
-            <w:noWrap/>
-            <w:hideMark/>
-          </w:tcPr>
-          <w:p>
-            <w:pPr>
-              <w:ind w:firstLine="0"/>
-            </w:pPr>
-            <w:proofErr w:type="spellStart"/>
+            <w:tcW w:w="1936" w:type="dxa"/>
+            <w:noWrap/>
+            <w:hideMark/>
+          </w:tcPr>
+          <w:p>
+            <w:pPr>
+              <w:ind w:firstLine="0"/>
+            </w:pPr>
             <w:r>
               <w:t>ct_srv_dst</w:t>
             </w:r>
-            <w:proofErr w:type="spellEnd"/>
-          </w:p>
-        </w:tc>
-        <w:tc>
-          <w:tcPr>
-            <w:tcW w:w="758" w:type="dxa"/>
+          </w:p>
+        </w:tc>
+        <w:tc>
+          <w:tcPr>
+            <w:tcW w:w="1288" w:type="dxa"/>
             <w:noWrap/>
             <w:hideMark/>
           </w:tcPr>
@@ -3454,7 +3301,7 @@
         </w:tc>
         <w:tc>
           <w:tcPr>
-            <w:tcW w:w="7082" w:type="dxa"/>
+            <w:tcW w:w="6556" w:type="dxa"/>
             <w:noWrap/>
             <w:hideMark/>
           </w:tcPr>
@@ -3474,7 +3321,7 @@
         </w:trPr>
         <w:tc>
           <w:tcPr>
-            <w:tcW w:w="518" w:type="dxa"/>
+            <w:tcW w:w="570" w:type="dxa"/>
             <w:noWrap/>
             <w:hideMark/>
           </w:tcPr>
@@ -3489,24 +3336,22 @@
         </w:tc>
         <w:tc>
           <w:tcPr>
-            <w:tcW w:w="1002" w:type="dxa"/>
-            <w:noWrap/>
-            <w:hideMark/>
-          </w:tcPr>
-          <w:p>
-            <w:pPr>
-              <w:ind w:firstLine="0"/>
-            </w:pPr>
-            <w:proofErr w:type="spellStart"/>
+            <w:tcW w:w="1936" w:type="dxa"/>
+            <w:noWrap/>
+            <w:hideMark/>
+          </w:tcPr>
+          <w:p>
+            <w:pPr>
+              <w:ind w:firstLine="0"/>
+            </w:pPr>
             <w:r>
               <w:t>ct_dst_ltm</w:t>
             </w:r>
-            <w:proofErr w:type="spellEnd"/>
-          </w:p>
-        </w:tc>
-        <w:tc>
-          <w:tcPr>
-            <w:tcW w:w="758" w:type="dxa"/>
+          </w:p>
+        </w:tc>
+        <w:tc>
+          <w:tcPr>
+            <w:tcW w:w="1288" w:type="dxa"/>
             <w:noWrap/>
             <w:hideMark/>
           </w:tcPr>
@@ -3521,7 +3366,7 @@
         </w:tc>
         <w:tc>
           <w:tcPr>
-            <w:tcW w:w="7082" w:type="dxa"/>
+            <w:tcW w:w="6556" w:type="dxa"/>
             <w:noWrap/>
             <w:hideMark/>
           </w:tcPr>
@@ -3541,7 +3386,7 @@
         </w:trPr>
         <w:tc>
           <w:tcPr>
-            <w:tcW w:w="518" w:type="dxa"/>
+            <w:tcW w:w="570" w:type="dxa"/>
             <w:noWrap/>
             <w:hideMark/>
           </w:tcPr>
@@ -3556,32 +3401,22 @@
         </w:tc>
         <w:tc>
           <w:tcPr>
-            <w:tcW w:w="1002" w:type="dxa"/>
-            <w:noWrap/>
-            <w:hideMark/>
-          </w:tcPr>
-          <w:p>
-            <w:pPr>
-              <w:ind w:firstLine="0"/>
-            </w:pPr>
-            <w:proofErr w:type="spellStart"/>
-            <w:r>
-              <w:t>ct_src</w:t>
-            </w:r>
-            <w:proofErr w:type="spellEnd"/>
-            <w:r>
-              <w:t xml:space="preserve">_ </w:t>
-            </w:r>
-            <w:proofErr w:type="spellStart"/>
-            <w:r>
-              <w:t>ltm</w:t>
-            </w:r>
-            <w:proofErr w:type="spellEnd"/>
-          </w:p>
-        </w:tc>
-        <w:tc>
-          <w:tcPr>
-            <w:tcW w:w="758" w:type="dxa"/>
+            <w:tcW w:w="1936" w:type="dxa"/>
+            <w:noWrap/>
+            <w:hideMark/>
+          </w:tcPr>
+          <w:p>
+            <w:pPr>
+              <w:ind w:firstLine="0"/>
+            </w:pPr>
+            <w:r>
+              <w:t>ct_src_ ltm</w:t>
+            </w:r>
+          </w:p>
+        </w:tc>
+        <w:tc>
+          <w:tcPr>
+            <w:tcW w:w="1288" w:type="dxa"/>
             <w:noWrap/>
             <w:hideMark/>
           </w:tcPr>
@@ -3596,7 +3431,7 @@
         </w:tc>
         <w:tc>
           <w:tcPr>
-            <w:tcW w:w="7082" w:type="dxa"/>
+            <w:tcW w:w="6556" w:type="dxa"/>
             <w:noWrap/>
             <w:hideMark/>
           </w:tcPr>
@@ -3616,7 +3451,7 @@
         </w:trPr>
         <w:tc>
           <w:tcPr>
-            <w:tcW w:w="518" w:type="dxa"/>
+            <w:tcW w:w="570" w:type="dxa"/>
             <w:noWrap/>
             <w:hideMark/>
           </w:tcPr>
@@ -3631,24 +3466,22 @@
         </w:tc>
         <w:tc>
           <w:tcPr>
-            <w:tcW w:w="1002" w:type="dxa"/>
-            <w:noWrap/>
-            <w:hideMark/>
-          </w:tcPr>
-          <w:p>
-            <w:pPr>
-              <w:ind w:firstLine="0"/>
-            </w:pPr>
-            <w:proofErr w:type="spellStart"/>
+            <w:tcW w:w="1936" w:type="dxa"/>
+            <w:noWrap/>
+            <w:hideMark/>
+          </w:tcPr>
+          <w:p>
+            <w:pPr>
+              <w:ind w:firstLine="0"/>
+            </w:pPr>
             <w:r>
               <w:t>ct_src_dport_ltm</w:t>
             </w:r>
-            <w:proofErr w:type="spellEnd"/>
-          </w:p>
-        </w:tc>
-        <w:tc>
-          <w:tcPr>
-            <w:tcW w:w="758" w:type="dxa"/>
+          </w:p>
+        </w:tc>
+        <w:tc>
+          <w:tcPr>
+            <w:tcW w:w="1288" w:type="dxa"/>
             <w:noWrap/>
             <w:hideMark/>
           </w:tcPr>
@@ -3663,7 +3496,7 @@
         </w:tc>
         <w:tc>
           <w:tcPr>
-            <w:tcW w:w="7082" w:type="dxa"/>
+            <w:tcW w:w="6556" w:type="dxa"/>
             <w:noWrap/>
             <w:hideMark/>
           </w:tcPr>
@@ -3683,7 +3516,7 @@
         </w:trPr>
         <w:tc>
           <w:tcPr>
-            <w:tcW w:w="518" w:type="dxa"/>
+            <w:tcW w:w="570" w:type="dxa"/>
             <w:noWrap/>
             <w:hideMark/>
           </w:tcPr>
@@ -3698,24 +3531,22 @@
         </w:tc>
         <w:tc>
           <w:tcPr>
-            <w:tcW w:w="1002" w:type="dxa"/>
-            <w:noWrap/>
-            <w:hideMark/>
-          </w:tcPr>
-          <w:p>
-            <w:pPr>
-              <w:ind w:firstLine="0"/>
-            </w:pPr>
-            <w:proofErr w:type="spellStart"/>
+            <w:tcW w:w="1936" w:type="dxa"/>
+            <w:noWrap/>
+            <w:hideMark/>
+          </w:tcPr>
+          <w:p>
+            <w:pPr>
+              <w:ind w:firstLine="0"/>
+            </w:pPr>
             <w:r>
               <w:t>ct_dst_sport_ltm</w:t>
             </w:r>
-            <w:proofErr w:type="spellEnd"/>
-          </w:p>
-        </w:tc>
-        <w:tc>
-          <w:tcPr>
-            <w:tcW w:w="758" w:type="dxa"/>
+          </w:p>
+        </w:tc>
+        <w:tc>
+          <w:tcPr>
+            <w:tcW w:w="1288" w:type="dxa"/>
             <w:noWrap/>
             <w:hideMark/>
           </w:tcPr>
@@ -3730,7 +3561,7 @@
         </w:tc>
         <w:tc>
           <w:tcPr>
-            <w:tcW w:w="7082" w:type="dxa"/>
+            <w:tcW w:w="6556" w:type="dxa"/>
             <w:noWrap/>
             <w:hideMark/>
           </w:tcPr>
@@ -3750,7 +3581,7 @@
         </w:trPr>
         <w:tc>
           <w:tcPr>
-            <w:tcW w:w="518" w:type="dxa"/>
+            <w:tcW w:w="570" w:type="dxa"/>
             <w:noWrap/>
             <w:hideMark/>
           </w:tcPr>
@@ -3765,24 +3596,22 @@
         </w:tc>
         <w:tc>
           <w:tcPr>
-            <w:tcW w:w="1002" w:type="dxa"/>
-            <w:noWrap/>
-            <w:hideMark/>
-          </w:tcPr>
-          <w:p>
-            <w:pPr>
-              <w:ind w:firstLine="0"/>
-            </w:pPr>
-            <w:proofErr w:type="spellStart"/>
+            <w:tcW w:w="1936" w:type="dxa"/>
+            <w:noWrap/>
+            <w:hideMark/>
+          </w:tcPr>
+          <w:p>
+            <w:pPr>
+              <w:ind w:firstLine="0"/>
+            </w:pPr>
             <w:r>
               <w:t>ct_dst_src_ltm</w:t>
             </w:r>
-            <w:proofErr w:type="spellEnd"/>
-          </w:p>
-        </w:tc>
-        <w:tc>
-          <w:tcPr>
-            <w:tcW w:w="758" w:type="dxa"/>
+          </w:p>
+        </w:tc>
+        <w:tc>
+          <w:tcPr>
+            <w:tcW w:w="1288" w:type="dxa"/>
             <w:noWrap/>
             <w:hideMark/>
           </w:tcPr>
@@ -3797,7 +3626,7 @@
         </w:tc>
         <w:tc>
           <w:tcPr>
-            <w:tcW w:w="7082" w:type="dxa"/>
+            <w:tcW w:w="6556" w:type="dxa"/>
             <w:noWrap/>
             <w:hideMark/>
           </w:tcPr>
@@ -3817,7 +3646,7 @@
         </w:trPr>
         <w:tc>
           <w:tcPr>
-            <w:tcW w:w="518" w:type="dxa"/>
+            <w:tcW w:w="570" w:type="dxa"/>
             <w:noWrap/>
             <w:hideMark/>
           </w:tcPr>
@@ -3832,24 +3661,22 @@
         </w:tc>
         <w:tc>
           <w:tcPr>
-            <w:tcW w:w="1002" w:type="dxa"/>
-            <w:noWrap/>
-            <w:hideMark/>
-          </w:tcPr>
-          <w:p>
-            <w:pPr>
-              <w:ind w:firstLine="0"/>
-            </w:pPr>
-            <w:proofErr w:type="spellStart"/>
+            <w:tcW w:w="1936" w:type="dxa"/>
+            <w:noWrap/>
+            <w:hideMark/>
+          </w:tcPr>
+          <w:p>
+            <w:pPr>
+              <w:ind w:firstLine="0"/>
+            </w:pPr>
             <w:r>
               <w:t>attack_cat</w:t>
             </w:r>
-            <w:proofErr w:type="spellEnd"/>
-          </w:p>
-        </w:tc>
-        <w:tc>
-          <w:tcPr>
-            <w:tcW w:w="758" w:type="dxa"/>
+          </w:p>
+        </w:tc>
+        <w:tc>
+          <w:tcPr>
+            <w:tcW w:w="1288" w:type="dxa"/>
             <w:noWrap/>
             <w:hideMark/>
           </w:tcPr>
@@ -3864,32 +3691,16 @@
         </w:tc>
         <w:tc>
           <w:tcPr>
-            <w:tcW w:w="7082" w:type="dxa"/>
-            <w:noWrap/>
-            <w:hideMark/>
-          </w:tcPr>
-          <w:p>
-            <w:pPr>
-              <w:ind w:firstLine="0"/>
-            </w:pPr>
-            <w:r>
-              <w:t xml:space="preserve">The name of each attack category. In this data </w:t>
-            </w:r>
-            <w:proofErr w:type="gramStart"/>
-            <w:r>
-              <w:t>set ,</w:t>
-            </w:r>
-            <w:proofErr w:type="gramEnd"/>
-            <w:r>
-              <w:t xml:space="preserve"> nine categories e.g. </w:t>
-            </w:r>
-            <w:proofErr w:type="spellStart"/>
-            <w:r>
-              <w:t>Fuzzers</w:t>
-            </w:r>
-            <w:proofErr w:type="spellEnd"/>
-            <w:r>
-              <w:t>, Analysis, Backdoors, DoS Exploits, Generic, Reconnaissance, Shellcode and Worms</w:t>
+            <w:tcW w:w="6556" w:type="dxa"/>
+            <w:noWrap/>
+            <w:hideMark/>
+          </w:tcPr>
+          <w:p>
+            <w:pPr>
+              <w:ind w:firstLine="0"/>
+            </w:pPr>
+            <w:r>
+              <w:t>The name of each attack category. In this data set , nine categories e.g. Fuzzers, Analysis, Backdoors, DoS Exploits, Generic, Reconnaissance, Shellcode and Worms</w:t>
             </w:r>
           </w:p>
         </w:tc>
@@ -3900,7 +3711,7 @@
         </w:trPr>
         <w:tc>
           <w:tcPr>
-            <w:tcW w:w="518" w:type="dxa"/>
+            <w:tcW w:w="570" w:type="dxa"/>
             <w:noWrap/>
             <w:hideMark/>
           </w:tcPr>
@@ -3915,7 +3726,7 @@
         </w:tc>
         <w:tc>
           <w:tcPr>
-            <w:tcW w:w="1002" w:type="dxa"/>
+            <w:tcW w:w="1936" w:type="dxa"/>
             <w:noWrap/>
             <w:hideMark/>
           </w:tcPr>
@@ -3930,7 +3741,7 @@
         </w:tc>
         <w:tc>
           <w:tcPr>
-            <w:tcW w:w="758" w:type="dxa"/>
+            <w:tcW w:w="1288" w:type="dxa"/>
             <w:noWrap/>
             <w:hideMark/>
           </w:tcPr>
@@ -3945,7 +3756,7 @@
         </w:tc>
         <w:tc>
           <w:tcPr>
-            <w:tcW w:w="7082" w:type="dxa"/>
+            <w:tcW w:w="6556" w:type="dxa"/>
             <w:noWrap/>
             <w:hideMark/>
           </w:tcPr>
@@ -3962,6 +3773,9 @@
     </w:tbl>
     <w:p/>
     <w:p>
+      <w:pPr>
+        <w:ind w:firstLine="0"/>
+      </w:pPr>
       <w:r>
         <w:t xml:space="preserve">The dataset is split into a </w:t>
       </w:r>
@@ -3987,15 +3801,7 @@
     <w:p/>
     <w:p>
       <w:r>
-        <w:t>The dataset has 2 labels, 1 binary and 1 multi-classification. The binary value signifies if an entry is malicious or benign and the `</w:t>
-      </w:r>
-      <w:proofErr w:type="spellStart"/>
-      <w:r>
-        <w:t>attack_cat</w:t>
-      </w:r>
-      <w:proofErr w:type="spellEnd"/>
-      <w:r>
-        <w:t>` is the category for the attack. This analysis will build predictors for both the binary and multi-class cases.</w:t>
+        <w:t>The dataset has 2 labels, 1 binary and 1 multi-classification. The binary value signifies if an entry is malicious or benign and the `attack_cat` is the category for the attack. This analysis will build predictors for both the binary and multi-class cases.</w:t>
       </w:r>
     </w:p>
     <w:p/>
@@ -4012,6 +3818,7 @@
           <w:b/>
           <w:bCs/>
         </w:rPr>
+        <w:lastRenderedPageBreak/>
         <w:t>Exploratory Data Analysis</w:t>
       </w:r>
     </w:p>
@@ -4026,8 +3833,13 @@
     </w:p>
     <w:p>
       <w:r>
-        <w:lastRenderedPageBreak/>
-        <w:t>Before starting to train a model, I wanted to get familiar with the dataset and understand the features contained within. As part of the exploratory data analysis (EDA), I was looking at the class balance of the dataset, looking for missing values and devising a strategy for imputation if needed, looking for opportunities to engineer new features and performing scaling or one-hot encoding on columns where needed. In the EDA, I also created charts to intuit data and challenged myself to look for patterns to see if I could predict whether a packet was malicious or not or determine the type of attack if it was malicious. Below are 5 sample records:</w:t>
+        <w:t xml:space="preserve">Before starting to train a model, I wanted to get familiar with the dataset and understand the features contained within. As part of the exploratory data analysis (EDA), I was looking at the class balance of the dataset, looking for missing values and devising a strategy for imputation if needed, looking for opportunities to engineer new features and performing scaling or one-hot encoding on columns where needed. In the EDA, I also created charts to intuit </w:t>
+      </w:r>
+      <w:r>
+        <w:t xml:space="preserve">the </w:t>
+      </w:r>
+      <w:r>
+        <w:t>data and challenged myself to look for patterns to see if I could predict whether a packet was malicious or not or determine the type of attack if it was malicious. Below are 5 sample records:</w:t>
       </w:r>
     </w:p>
     <w:p/>
@@ -4040,9 +3852,9 @@
           <w:noProof/>
         </w:rPr>
         <w:drawing>
-          <wp:inline distT="0" distB="0" distL="0" distR="0" wp14:anchorId="3C7F8065" wp14:editId="066D6F00">
-            <wp:extent cx="2969742" cy="6731000"/>
-            <wp:effectExtent l="0" t="0" r="2540" b="0"/>
+          <wp:inline distT="0" distB="0" distL="0" distR="0" wp14:anchorId="3C7F8065" wp14:editId="22B80432">
+            <wp:extent cx="2765312" cy="6267651"/>
+            <wp:effectExtent l="0" t="0" r="3810" b="0"/>
             <wp:docPr id="2" name="Picture 2" descr="A picture containing table&#10;&#10;Description automatically generated"/>
             <wp:cNvGraphicFramePr>
               <a:graphicFrameLocks xmlns:a="http://schemas.openxmlformats.org/drawingml/2006/main" noChangeAspect="1"/>
@@ -4069,7 +3881,7 @@
                   <pic:spPr>
                     <a:xfrm>
                       <a:off x="0" y="0"/>
-                      <a:ext cx="2970550" cy="6732832"/>
+                      <a:ext cx="2777663" cy="6295646"/>
                     </a:xfrm>
                     <a:prstGeom prst="rect">
                       <a:avLst/>
@@ -4299,15 +4111,7 @@
     </w:p>
     <w:p>
       <w:r>
-        <w:t xml:space="preserve">In addition to looking for missing values, I also transformed categorical data using one hot encoding and scaled numerical features using </w:t>
-      </w:r>
-      <w:proofErr w:type="spellStart"/>
-      <w:r>
-        <w:t>MinMax</w:t>
-      </w:r>
-      <w:proofErr w:type="spellEnd"/>
-      <w:r>
-        <w:t xml:space="preserve"> scaling. </w:t>
+        <w:t xml:space="preserve">In addition to looking for missing values, I also transformed categorical data using one hot encoding and scaled numerical features using MinMax scaling. </w:t>
       </w:r>
     </w:p>
     <w:p/>
@@ -4320,13 +4124,8 @@
         </w:numPr>
       </w:pPr>
       <w:r>
-        <w:t xml:space="preserve">Categorical: proto, state, service, </w:t>
-      </w:r>
-      <w:proofErr w:type="spellStart"/>
-      <w:r>
-        <w:t>attack_cat</w:t>
-      </w:r>
-      <w:proofErr w:type="spellEnd"/>
+        <w:t>Categorical: proto, state, service, attack_cat</w:t>
+      </w:r>
     </w:p>
     <w:p>
       <w:pPr>
@@ -4337,21 +4136,8 @@
         </w:numPr>
       </w:pPr>
       <w:r>
-        <w:t xml:space="preserve">Binary: </w:t>
-      </w:r>
-      <w:proofErr w:type="spellStart"/>
-      <w:r>
-        <w:t>is_sm_ips_ports</w:t>
-      </w:r>
-      <w:proofErr w:type="spellEnd"/>
-      <w:r>
-        <w:t xml:space="preserve">, </w:t>
-      </w:r>
-      <w:proofErr w:type="spellStart"/>
-      <w:r>
-        <w:t>is_ftp_login</w:t>
-      </w:r>
-      <w:proofErr w:type="spellEnd"/>
+        <w:t>Binary: is_sm_ips_ports, is_ftp_login</w:t>
+      </w:r>
     </w:p>
     <w:p>
       <w:pPr>
@@ -4377,71 +4163,7 @@
         <w:t xml:space="preserve">With the correlation matrix above it was found that there were 8 features with &gt;95% correlation. These features are </w:t>
       </w:r>
       <w:r>
-        <w:t>['</w:t>
-      </w:r>
-      <w:proofErr w:type="spellStart"/>
-      <w:r>
-        <w:t>sbytes</w:t>
-      </w:r>
-      <w:proofErr w:type="spellEnd"/>
-      <w:r>
-        <w:t>', '</w:t>
-      </w:r>
-      <w:proofErr w:type="spellStart"/>
-      <w:r>
-        <w:t>dbytes</w:t>
-      </w:r>
-      <w:proofErr w:type="spellEnd"/>
-      <w:r>
-        <w:t>', '</w:t>
-      </w:r>
-      <w:proofErr w:type="spellStart"/>
-      <w:r>
-        <w:t>sloss</w:t>
-      </w:r>
-      <w:proofErr w:type="spellEnd"/>
-      <w:r>
-        <w:t>', '</w:t>
-      </w:r>
-      <w:proofErr w:type="spellStart"/>
-      <w:r>
-        <w:t>dloss</w:t>
-      </w:r>
-      <w:proofErr w:type="spellEnd"/>
-      <w:r>
-        <w:t>', '</w:t>
-      </w:r>
-      <w:proofErr w:type="spellStart"/>
-      <w:r>
-        <w:t>dwin</w:t>
-      </w:r>
-      <w:proofErr w:type="spellEnd"/>
-      <w:r>
-        <w:t>', '</w:t>
-      </w:r>
-      <w:proofErr w:type="spellStart"/>
-      <w:r>
-        <w:t>ct_src_dport_ltm</w:t>
-      </w:r>
-      <w:proofErr w:type="spellEnd"/>
-      <w:r>
-        <w:t>', '</w:t>
-      </w:r>
-      <w:proofErr w:type="spellStart"/>
-      <w:r>
-        <w:t>ct_ftp_cmd</w:t>
-      </w:r>
-      <w:proofErr w:type="spellEnd"/>
-      <w:r>
-        <w:t>', '</w:t>
-      </w:r>
-      <w:proofErr w:type="spellStart"/>
-      <w:r>
-        <w:t>ct_srv_dst</w:t>
-      </w:r>
-      <w:proofErr w:type="spellEnd"/>
-      <w:r>
-        <w:t>']</w:t>
+        <w:t>['sbytes', 'dbytes', 'sloss', 'dloss', 'dwin', 'ct_src_dport_ltm', 'ct_ftp_cmd', 'ct_srv_dst']</w:t>
       </w:r>
       <w:r>
         <w:t xml:space="preserve"> and were removed from the dataset before training as they do not add a lot of information.</w:t>
@@ -4458,23 +4180,7 @@
       </w:pPr>
       <w:r>
         <w:lastRenderedPageBreak/>
-        <w:t xml:space="preserve">After one hot encoding, the final </w:t>
-      </w:r>
-      <w:proofErr w:type="spellStart"/>
-      <w:r>
-        <w:t>dataframe</w:t>
-      </w:r>
-      <w:proofErr w:type="spellEnd"/>
-      <w:r>
-        <w:t xml:space="preserve"> had 180 features. At this stage the </w:t>
-      </w:r>
-      <w:proofErr w:type="spellStart"/>
-      <w:r>
-        <w:t>dataframe</w:t>
-      </w:r>
-      <w:proofErr w:type="spellEnd"/>
-      <w:r>
-        <w:t xml:space="preserve"> was ready for analysis with different machine learning techniques. The next step I took was to determine if any sampling was necessary to balance the classes for training. Earlier in the EDA, it was shown that the training dataset had a fair mix of benign and malicious activity so no further sampling was performed for the binary classifier.</w:t>
+        <w:t>After one hot encoding, the final dataframe had 180 features. At this stage the dataframe was ready for analysis with different machine learning techniques. The next step I took was to determine if any sampling was necessary to balance the classes for training. Earlier in the EDA, it was shown that the training dataset had a fair mix of benign and malicious activity so no further sampling was performed for the binary classifier.</w:t>
       </w:r>
     </w:p>
     <w:p>
@@ -4519,31 +4225,7 @@
         <w:ind w:firstLine="0"/>
       </w:pPr>
       <w:r>
-        <w:t xml:space="preserve">For the first machine learning model, I chose to use logistic regression to create a binary classifier to predict if a packet was malicious or benign. When building the classifier I performed a train-test split on the training data to be able to perform a </w:t>
-      </w:r>
-      <w:proofErr w:type="spellStart"/>
-      <w:r>
-        <w:t>GridSearchCV</w:t>
-      </w:r>
-      <w:proofErr w:type="spellEnd"/>
-      <w:r>
-        <w:t xml:space="preserve"> when tuning hyperparameters. I set the test set to 25% for a total of 61,749 records in the training set and 20,583 in the test set. The first model made was using the </w:t>
-      </w:r>
-      <w:proofErr w:type="spellStart"/>
-      <w:r>
-        <w:t>LogisticRegression</w:t>
-      </w:r>
-      <w:proofErr w:type="spellEnd"/>
-      <w:r>
-        <w:t xml:space="preserve"> in scikit-learn and running it on the </w:t>
-      </w:r>
-      <w:proofErr w:type="spellStart"/>
-      <w:r>
-        <w:t>dataframe</w:t>
-      </w:r>
-      <w:proofErr w:type="spellEnd"/>
-      <w:r>
-        <w:t xml:space="preserve"> without any hyperparameter tuning. This first model yielded 91% accuracy with the following confusion matrix:</w:t>
+        <w:t>For the first machine learning model, I chose to use logistic regression to create a binary classifier to predict if a packet was malicious or benign. When building the classifier I performed a train-test split on the training data to be able to perform a GridSearchCV when tuning hyperparameters. I set the test set to 25% for a total of 61,749 records in the training set and 20,583 in the test set. The first model made was using the LogisticRegression in scikit-learn and running it on the dataframe without any hyperparameter tuning. This first model yielded 91% accuracy with the following confusion matrix:</w:t>
       </w:r>
     </w:p>
     <w:p>
@@ -4614,15 +4296,7 @@
         <w:ind w:firstLine="0"/>
       </w:pPr>
       <w:r>
-        <w:t xml:space="preserve">This first model sets the bar for other models to follow. 91% accuracy is higher than I had expectations </w:t>
-      </w:r>
-      <w:proofErr w:type="gramStart"/>
-      <w:r>
-        <w:t>of, but</w:t>
-      </w:r>
-      <w:proofErr w:type="gramEnd"/>
-      <w:r>
-        <w:t xml:space="preserve"> is not good enough for production use of the model. In production, a model with 91% accuracy would create too many security alerts for an end-user and risks fatiguing the user to the point where the software would not provide benefit. </w:t>
+        <w:t xml:space="preserve">This first model sets the bar for other models to follow. 91% accuracy is higher than I had expectations of, but is not good enough for production use of the model. In production, a model with 91% accuracy would create too many security alerts for an end-user and risks fatiguing the user to the point where the software would not provide benefit. </w:t>
       </w:r>
     </w:p>
     <w:p>
@@ -4635,15 +4309,7 @@
         <w:ind w:firstLine="0"/>
       </w:pPr>
       <w:r>
-        <w:t xml:space="preserve">In addition to accuracy and the confusion matrix, I also plotted the ROC curve for the model. The ROC Curve – or Receiver Operator Characteristic – shows the tradeoff of TPR and FPR for different thresholds for the classifier. In the logistic regressor, values equal to or above 0.5 would map to a 1 and values below 0.5 to 0. The ROC curve determines the LPR and FPR rates where the cutoff rates </w:t>
-      </w:r>
-      <w:proofErr w:type="gramStart"/>
-      <w:r>
-        <w:t>varies</w:t>
-      </w:r>
-      <w:proofErr w:type="gramEnd"/>
-      <w:r>
-        <w:t xml:space="preserve"> from 0.5.</w:t>
+        <w:t>In addition to accuracy and the confusion matrix, I also plotted the ROC curve for the model. The ROC Curve – or Receiver Operator Characteristic – shows the tradeoff of TPR and FPR for different thresholds for the classifier. In the logistic regressor, values equal to or above 0.5 would map to a 1 and values below 0.5 to 0. The ROC curve determines the LPR and FPR rates where the cutoff rates varies from 0.5.</w:t>
       </w:r>
     </w:p>
     <w:p>
@@ -4714,7 +4380,6 @@
           <w:bCs/>
         </w:rPr>
       </w:pPr>
-      <w:proofErr w:type="spellStart"/>
       <w:r>
         <w:rPr>
           <w:b/>
@@ -4722,7 +4387,6 @@
         </w:rPr>
         <w:t>AutoGluon</w:t>
       </w:r>
-      <w:proofErr w:type="spellEnd"/>
     </w:p>
     <w:p>
       <w:pPr>
@@ -4746,63 +4410,7 @@
         <w:tab/>
       </w:r>
       <w:r>
-        <w:t xml:space="preserve">One of the strategies I tried to find the best model was to try an </w:t>
-      </w:r>
-      <w:proofErr w:type="spellStart"/>
-      <w:r>
-        <w:t>AutoML</w:t>
-      </w:r>
-      <w:proofErr w:type="spellEnd"/>
-      <w:r>
-        <w:t xml:space="preserve"> library like </w:t>
-      </w:r>
-      <w:proofErr w:type="spellStart"/>
-      <w:r>
-        <w:t>AutoGluon</w:t>
-      </w:r>
-      <w:proofErr w:type="spellEnd"/>
-      <w:r>
-        <w:t xml:space="preserve"> from Amazon. </w:t>
-      </w:r>
-      <w:proofErr w:type="spellStart"/>
-      <w:r>
-        <w:t>AutoML</w:t>
-      </w:r>
-      <w:proofErr w:type="spellEnd"/>
-      <w:r>
-        <w:t xml:space="preserve"> libraries like </w:t>
-      </w:r>
-      <w:proofErr w:type="spellStart"/>
-      <w:r>
-        <w:t>AutoGluon</w:t>
-      </w:r>
-      <w:proofErr w:type="spellEnd"/>
-      <w:r>
-        <w:t xml:space="preserve"> allow you to take advantage of automatic hyperparameter tuning and model selection by trying a dataset against many different </w:t>
-      </w:r>
-      <w:proofErr w:type="gramStart"/>
-      <w:r>
-        <w:t>machine</w:t>
-      </w:r>
-      <w:proofErr w:type="gramEnd"/>
-      <w:r>
-        <w:t xml:space="preserve"> learning models and creating a leaderboard based on the metric being optimized for. By default, accuracy is optimized. When using </w:t>
-      </w:r>
-      <w:proofErr w:type="spellStart"/>
-      <w:r>
-        <w:t>AutoML</w:t>
-      </w:r>
-      <w:proofErr w:type="spellEnd"/>
-      <w:r>
-        <w:t xml:space="preserve"> I built a predictor on a sample of 50,000 records from the training set and tested the predictor against the testing dataset which contains 9 million records. For the first iteration of </w:t>
-      </w:r>
-      <w:proofErr w:type="spellStart"/>
-      <w:r>
-        <w:t>AutoGluon</w:t>
-      </w:r>
-      <w:proofErr w:type="spellEnd"/>
-      <w:r>
-        <w:t>, I built a binary classifier to predict whether a record in the Dataset was benign or malicious. Below is the leaderboard of models for the binary predictor:</w:t>
+        <w:t>One of the strategies I tried to find the best model was to try an AutoML library like AutoGluon from Amazon. AutoML libraries like AutoGluon allow you to take advantage of automatic hyperparameter tuning and model selection by trying a dataset against many different machine learning models and creating a leaderboard based on the metric being optimized for. By default, accuracy is optimized. When using AutoML I built a predictor on a sample of 50,000 records from the training set and tested the predictor against the testing dataset which contains 9 million records. For the first iteration of AutoGluon, I built a binary classifier to predict whether a record in the Dataset was benign or malicious. Below is the leaderboard of models for the binary predictor:</w:t>
       </w:r>
     </w:p>
     <w:p>
@@ -4873,31 +4481,7 @@
       </w:pPr>
       <w:r>
         <w:tab/>
-        <w:t xml:space="preserve">After running </w:t>
-      </w:r>
-      <w:proofErr w:type="spellStart"/>
-      <w:r>
-        <w:t>AutoGluon</w:t>
-      </w:r>
-      <w:proofErr w:type="spellEnd"/>
-      <w:r>
-        <w:t xml:space="preserve"> I was surprised that the logistic regression above had higher accuracy than any of the models in the leaderboard here. I decided to test the logistic regressor against the same test dataset of </w:t>
-      </w:r>
-      <w:proofErr w:type="spellStart"/>
-      <w:r>
-        <w:t>AutoGluon</w:t>
-      </w:r>
-      <w:proofErr w:type="spellEnd"/>
-      <w:r>
-        <w:t xml:space="preserve"> instead of using the dataset from the </w:t>
-      </w:r>
-      <w:proofErr w:type="spellStart"/>
-      <w:r>
-        <w:t>train_test_split</w:t>
-      </w:r>
-      <w:proofErr w:type="spellEnd"/>
-      <w:r>
-        <w:t xml:space="preserve">. I noticed that with the separate testing dataset from UNSW NB15 and following the same preprocessing steps that there were some extraneous columns because of one-hot encoding and the testing dataset having values or absent of values present in the training set. When running the logistic regressor through the test dataset from another file, the accuracy was much lower at 0.44. </w:t>
+        <w:t xml:space="preserve">After running AutoGluon I was surprised that the logistic regression above had higher accuracy than any of the models in the leaderboard here. I decided to test the logistic regressor against the same test dataset of AutoGluon instead of using the dataset from the train_test_split. I noticed that with the separate testing dataset from UNSW NB15 and following the same preprocessing steps that there were some extraneous columns because of one-hot encoding and the testing dataset having values or absent of values present in the training set. When running the logistic regressor through the test dataset from another file, the accuracy was much lower at 0.44. </w:t>
       </w:r>
     </w:p>
     <w:p>
@@ -4934,61 +4518,8 @@
         <w:lastRenderedPageBreak/>
         <w:tab/>
       </w:r>
-      <w:proofErr w:type="spellStart"/>
-      <w:r>
-        <w:t>AutoGluon</w:t>
-      </w:r>
-      <w:proofErr w:type="spellEnd"/>
-      <w:r>
-        <w:t xml:space="preserve"> established a new high for accuracy to beat for the neural network models. For neural networks, I built a multi-layer perceptron, an LSTM model and a GRU model using </w:t>
-      </w:r>
-      <w:proofErr w:type="spellStart"/>
-      <w:r>
-        <w:t>Keras</w:t>
-      </w:r>
-      <w:proofErr w:type="spellEnd"/>
-      <w:r>
-        <w:t xml:space="preserve"> to try to beat the best model from </w:t>
-      </w:r>
-      <w:proofErr w:type="spellStart"/>
-      <w:r>
-        <w:t>AutoGluon</w:t>
-      </w:r>
-      <w:proofErr w:type="spellEnd"/>
-      <w:r>
-        <w:t xml:space="preserve"> which had an accuracy of 90.6%. </w:t>
-      </w:r>
-      <w:proofErr w:type="spellStart"/>
-      <w:r>
-        <w:t>AutoGluon</w:t>
-      </w:r>
-      <w:proofErr w:type="spellEnd"/>
-      <w:r>
-        <w:t xml:space="preserve"> tried 2 Neural Networks in the model selection process: </w:t>
-      </w:r>
-      <w:proofErr w:type="spellStart"/>
-      <w:r>
-        <w:t>NeuralNetTorch</w:t>
-      </w:r>
-      <w:proofErr w:type="spellEnd"/>
-      <w:r>
-        <w:t xml:space="preserve"> and </w:t>
-      </w:r>
-      <w:proofErr w:type="spellStart"/>
-      <w:r>
-        <w:t>NeuralNetFastAI</w:t>
-      </w:r>
-      <w:proofErr w:type="spellEnd"/>
-      <w:r>
-        <w:t xml:space="preserve">. On introspection of the predictors created by </w:t>
-      </w:r>
-      <w:proofErr w:type="spellStart"/>
-      <w:r>
-        <w:t>AutoGluon</w:t>
-      </w:r>
-      <w:proofErr w:type="spellEnd"/>
-      <w:r>
-        <w:t>, it was found that the neural network architectures were generally simple with a low number of epochs</w:t>
+      <w:r>
+        <w:t>AutoGluon established a new high for accuracy to beat for the neural network models. For neural networks, I built a multi-layer perceptron, an LSTM model and a GRU model using Keras to try to beat the best model from AutoGluon which had an accuracy of 90.6%. AutoGluon tried 2 Neural Networks in the model selection process: NeuralNetTorch and NeuralNetFastAI. On introspection of the predictors created by AutoGluon, it was found that the neural network architectures were generally simple with a low number of epochs</w:t>
       </w:r>
       <w:r>
         <w:t xml:space="preserve"> used to train</w:t>
@@ -5066,31 +4597,7 @@
       </w:pPr>
       <w:r>
         <w:tab/>
-        <w:t xml:space="preserve">The table below is evaluating the model on the test dataset that is separate from the original train dataset. The dataset above is evaluated on the test dataset acquired from performing a train-test split on the original dataset with 75% of the data for training and 25% for test. For the model evaluation below a random sample of 50,000 of the full test </w:t>
-      </w:r>
-      <w:proofErr w:type="gramStart"/>
-      <w:r>
-        <w:t>dataset</w:t>
-      </w:r>
-      <w:proofErr w:type="gramEnd"/>
-      <w:r>
-        <w:t xml:space="preserve"> was taken when evaluating the model prediction. In addition to the models above, I also tried adding 2 new multi-layer </w:t>
-      </w:r>
-      <w:proofErr w:type="spellStart"/>
-      <w:r>
-        <w:t>perceptrons</w:t>
-      </w:r>
-      <w:proofErr w:type="spellEnd"/>
-      <w:r>
-        <w:t xml:space="preserve"> with more layers than the original MLP which had 2 layers. You can see from this table that the highest accuracy is the MLP with 3 layers, 20 nodes in each layer and </w:t>
-      </w:r>
-      <w:proofErr w:type="spellStart"/>
-      <w:r>
-        <w:t>relu</w:t>
-      </w:r>
-      <w:proofErr w:type="spellEnd"/>
-      <w:r>
-        <w:t xml:space="preserve"> for activation. The highest accuracy here is 91.1%.</w:t>
+        <w:t>The table below is evaluating the model on the test dataset that is separate from the original train dataset. The dataset above is evaluated on the test dataset acquired from performing a train-test split on the original dataset with 75% of the data for training and 25% for test. For the model evaluation below a random sample of 50,000 of the full test dataset was taken when evaluating the model prediction. In addition to the models above, I also tried adding 2 new multi-layer perceptrons with more layers than the original MLP which had 2 layers. You can see from this table that the highest accuracy is the MLP with 3 layers, 20 nodes in each layer and relu for activation. The highest accuracy here is 91.1%.</w:t>
       </w:r>
     </w:p>
     <w:p>
@@ -5233,45 +4740,8 @@
       </w:r>
     </w:p>
     <w:p>
-      <w:proofErr w:type="spellStart"/>
-      <w:r>
-        <w:t>Keras</w:t>
-      </w:r>
-      <w:proofErr w:type="spellEnd"/>
-      <w:r>
-        <w:t xml:space="preserve"> provides a method to plot models using </w:t>
-      </w:r>
-      <w:proofErr w:type="spellStart"/>
-      <w:r>
-        <w:t>pydot</w:t>
-      </w:r>
-      <w:proofErr w:type="spellEnd"/>
-      <w:r>
-        <w:t xml:space="preserve"> and </w:t>
-      </w:r>
-      <w:proofErr w:type="spellStart"/>
-      <w:r>
-        <w:t>graphviz</w:t>
-      </w:r>
-      <w:proofErr w:type="spellEnd"/>
-      <w:r>
-        <w:t xml:space="preserve">. Below is a depiction of the best model that shows the layers of the network and the number of neurons in each network. Determining the width and depth of a neural network to use is challenging, and </w:t>
-      </w:r>
-      <w:proofErr w:type="spellStart"/>
-      <w:r>
-        <w:t>its</w:t>
-      </w:r>
-      <w:proofErr w:type="spellEnd"/>
-      <w:r>
-        <w:t xml:space="preserve"> not always immediately obvious how to architect a neural network to solve a particular problem. I found this </w:t>
-      </w:r>
-      <w:proofErr w:type="spellStart"/>
-      <w:r>
-        <w:t>DataExchange</w:t>
-      </w:r>
-      <w:proofErr w:type="spellEnd"/>
-      <w:r>
-        <w:t xml:space="preserve"> post (</w:t>
+      <w:r>
+        <w:t>Keras provides a method to plot models using pydot and graphviz. Below is a depiction of the best model that shows the layers of the network and the number of neurons in each network. Determining the width and depth of a neural network to use is challenging, and its not always immediately obvious how to architect a neural network to solve a particular problem. I found this DataExchange post (</w:t>
       </w:r>
       <w:hyperlink r:id="rId23" w:history="1">
         <w:r>
@@ -5382,15 +4852,7 @@
       </w:pPr>
       <w:r>
         <w:tab/>
-        <w:t xml:space="preserve">In this project, I focused greatly on the model building to synthesize all that I have learned over the past 2 years in </w:t>
-      </w:r>
-      <w:proofErr w:type="gramStart"/>
-      <w:r>
-        <w:t>CPS, but</w:t>
-      </w:r>
-      <w:proofErr w:type="gramEnd"/>
-      <w:r>
-        <w:t xml:space="preserve"> looking forward I would like to try to deploy this model in a production setting to see if it could be productized and put to use in commercial applications. In this project, chose accuracy as the metric to choose the best model but in future iterations I would also consider using accuracy in combination with the False Positive rate. Alert fatigue is a big problem in automated monitoring systems and security analysts could start dismissing alerts if they do not trust the software to identify suspicious patterns reliably. </w:t>
+        <w:t xml:space="preserve">In this project, I focused greatly on the model building to synthesize all that I have learned over the past 2 years in CPS, but looking forward I would like to try to deploy this model in a production setting to see if it could be productized and put to use in commercial applications. In this project, chose accuracy as the metric to choose the best model but in future iterations I would also consider using accuracy in combination with the False Positive rate. Alert fatigue is a big problem in automated monitoring systems and security analysts could start dismissing alerts if they do not trust the software to identify suspicious patterns reliably. </w:t>
       </w:r>
     </w:p>
     <w:p>
@@ -5404,15 +4866,7 @@
       </w:pPr>
       <w:r>
         <w:tab/>
-        <w:t xml:space="preserve">I would also like to expand upon this project by adding log analytics capabilities to look for threats within application log data </w:t>
-      </w:r>
-      <w:proofErr w:type="gramStart"/>
-      <w:r>
-        <w:t>and also</w:t>
-      </w:r>
-      <w:proofErr w:type="gramEnd"/>
-      <w:r>
-        <w:t xml:space="preserve"> consider other threats like Denial of Service. For instance, if there were logs from an enterprise’s Active Directory service, I would like to write software to identify malicious login attempts and create alerts for common exploits.</w:t>
+        <w:t>I would also like to expand upon this project by adding log analytics capabilities to look for threats within application log data and also consider other threats like Denial of Service. For instance, if there were logs from an enterprise’s Active Directory service, I would like to write software to identify malicious login attempts and create alerts for common exploits.</w:t>
       </w:r>
     </w:p>
     <w:p>
@@ -5475,13 +4929,8 @@
         <w:tab/>
         <w:t xml:space="preserve">Artificial Intelligence is the new electricity as Andrew Ng has famously stated. This project shows a narrow application of Artificial Intelligence trained for a specific purpose of analyzing packet metadata, but this can be expanded upon to provide a full-suite security solution for an enterprise. By combining the solution built here with log analytics and software to analyze for known malicious binaries on a computer, an enterprise would go a long way towards providing security for their digital assets. There’s a famous saying in cybersecurity that playing defense is tougher than offense, because defense requires knowing all possible attack vectors by an adversary, whereas an adversary only needs to find the single vulnerability that would permit then unrestricted access to the protected resources. </w:t>
       </w:r>
-      <w:proofErr w:type="gramStart"/>
-      <w:r>
-        <w:t>With that being said, Artificial</w:t>
-      </w:r>
-      <w:proofErr w:type="gramEnd"/>
-      <w:r>
-        <w:t xml:space="preserve"> Intelligence is well positioned to provide a suitable solution for a rapidly changing landscape as the AI can be built in such a way to be adaptable and learn from future events. The Security Analysts using this system would provide important feedback that the system can use to improve over time. </w:t>
+      <w:r>
+        <w:t xml:space="preserve">With that being said, Artificial Intelligence is well positioned to provide a suitable solution for a rapidly changing landscape as the AI can be built in such a way to be adaptable and learn from future events. The Security Analysts using this system would provide important feedback that the system can use to improve over time. </w:t>
       </w:r>
     </w:p>
     <w:p>
@@ -10822,7 +10271,6 @@
     <w:rsid w:val="00177568"/>
     <w:rsid w:val="00376794"/>
     <w:rsid w:val="003C1683"/>
-    <w:rsid w:val="00551312"/>
     <w:rsid w:val="005910A3"/>
     <w:rsid w:val="00595765"/>
     <w:rsid w:val="005D5BAA"/>
@@ -10830,6 +10278,7 @@
     <w:rsid w:val="009166CB"/>
     <w:rsid w:val="00A5358A"/>
     <w:rsid w:val="00AB4D57"/>
+    <w:rsid w:val="00AE76FB"/>
     <w:rsid w:val="00B640AA"/>
     <w:rsid w:val="00BE5AB6"/>
     <w:rsid w:val="00C231CA"/>

</xml_diff>